<commit_message>
Agregando Indice de tablas en Plan de Gestion de la configuracion
</commit_message>
<xml_diff>
--- a/DOCUMENTOS/GESTION/SAV-PGC.docx
+++ b/DOCUMENTOS/GESTION/SAV-PGC.docx
@@ -4,7 +4,6 @@
   <w:body>
     <w:p>
       <w:pPr>
-        <w:spacing w:line="480" w:lineRule="auto"/>
         <w:jc w:val="center"/>
         <w:rPr>
           <w:rFonts w:ascii="Times New Roman" w:eastAsia="Times New Roman" w:hAnsi="Times New Roman" w:cs="Times New Roman"/>
@@ -25,7 +24,6 @@
     </w:p>
     <w:p>
       <w:pPr>
-        <w:spacing w:line="480" w:lineRule="auto"/>
         <w:jc w:val="center"/>
         <w:rPr>
           <w:rFonts w:ascii="Times New Roman" w:eastAsia="Times New Roman" w:hAnsi="Times New Roman" w:cs="Times New Roman"/>
@@ -44,7 +42,6 @@
     </w:p>
     <w:p>
       <w:pPr>
-        <w:spacing w:line="480" w:lineRule="auto"/>
         <w:jc w:val="center"/>
         <w:rPr>
           <w:rFonts w:ascii="Times New Roman" w:eastAsia="Times New Roman" w:hAnsi="Times New Roman" w:cs="Times New Roman"/>
@@ -58,15 +55,15 @@
           <w:sz w:val="24"/>
           <w:szCs w:val="24"/>
         </w:rPr>
-        <w:t xml:space="preserve"> </w:t>
+        <w:t xml:space="preserve">  </w:t>
       </w:r>
     </w:p>
     <w:p>
       <w:pPr>
-        <w:spacing w:line="480" w:lineRule="auto"/>
         <w:jc w:val="center"/>
         <w:rPr>
           <w:rFonts w:ascii="Times New Roman" w:eastAsia="Times New Roman" w:hAnsi="Times New Roman" w:cs="Times New Roman"/>
+          <w:b/>
           <w:sz w:val="24"/>
           <w:szCs w:val="24"/>
         </w:rPr>
@@ -74,36 +71,15 @@
       <w:r>
         <w:rPr>
           <w:rFonts w:ascii="Times New Roman" w:eastAsia="Times New Roman" w:hAnsi="Times New Roman" w:cs="Times New Roman"/>
-          <w:sz w:val="24"/>
-          <w:szCs w:val="24"/>
-        </w:rPr>
-        <w:t xml:space="preserve"> </w:t>
+          <w:b/>
+          <w:sz w:val="24"/>
+          <w:szCs w:val="24"/>
+        </w:rPr>
+        <w:t>FACULTAD DE INGENIERÍA DE</w:t>
       </w:r>
     </w:p>
     <w:p>
       <w:pPr>
-        <w:spacing w:line="480" w:lineRule="auto"/>
-        <w:jc w:val="center"/>
-        <w:rPr>
-          <w:rFonts w:ascii="Times New Roman" w:eastAsia="Times New Roman" w:hAnsi="Times New Roman" w:cs="Times New Roman"/>
-          <w:b/>
-          <w:sz w:val="24"/>
-          <w:szCs w:val="24"/>
-        </w:rPr>
-      </w:pPr>
-      <w:r>
-        <w:rPr>
-          <w:rFonts w:ascii="Times New Roman" w:eastAsia="Times New Roman" w:hAnsi="Times New Roman" w:cs="Times New Roman"/>
-          <w:b/>
-          <w:sz w:val="24"/>
-          <w:szCs w:val="24"/>
-        </w:rPr>
-        <w:t>FACULTAD DE INGENIERÍA DE</w:t>
-      </w:r>
-    </w:p>
-    <w:p>
-      <w:pPr>
-        <w:spacing w:line="480" w:lineRule="auto"/>
         <w:jc w:val="center"/>
         <w:rPr>
           <w:rFonts w:ascii="Times New Roman" w:eastAsia="Times New Roman" w:hAnsi="Times New Roman" w:cs="Times New Roman"/>
@@ -158,7 +134,6 @@
           </w:tcPr>
           <w:p>
             <w:pPr>
-              <w:spacing w:line="480" w:lineRule="auto"/>
               <w:rPr>
                 <w:rFonts w:ascii="Times New Roman" w:eastAsia="Times New Roman" w:hAnsi="Times New Roman" w:cs="Times New Roman"/>
                 <w:sz w:val="24"/>
@@ -180,7 +155,6 @@
           </w:tcPr>
           <w:p>
             <w:pPr>
-              <w:spacing w:line="480" w:lineRule="auto"/>
               <w:rPr>
                 <w:rFonts w:ascii="Times New Roman" w:eastAsia="Times New Roman" w:hAnsi="Times New Roman" w:cs="Times New Roman"/>
                 <w:sz w:val="24"/>
@@ -206,7 +180,6 @@
           </w:tcPr>
           <w:p>
             <w:pPr>
-              <w:spacing w:line="480" w:lineRule="auto"/>
               <w:rPr>
                 <w:rFonts w:ascii="Times New Roman" w:eastAsia="Times New Roman" w:hAnsi="Times New Roman" w:cs="Times New Roman"/>
                 <w:sz w:val="24"/>
@@ -227,7 +200,6 @@
           </w:tcPr>
           <w:p>
             <w:pPr>
-              <w:spacing w:line="480" w:lineRule="auto"/>
               <w:rPr>
                 <w:rFonts w:ascii="Times New Roman" w:eastAsia="Times New Roman" w:hAnsi="Times New Roman" w:cs="Times New Roman"/>
                 <w:sz w:val="24"/>
@@ -284,7 +256,6 @@
     </w:tbl>
     <w:p>
       <w:pPr>
-        <w:spacing w:line="480" w:lineRule="auto"/>
         <w:jc w:val="center"/>
         <w:rPr>
           <w:rFonts w:ascii="Times New Roman" w:eastAsia="Times New Roman" w:hAnsi="Times New Roman" w:cs="Times New Roman"/>
@@ -295,7 +266,6 @@
     </w:p>
     <w:p>
       <w:pPr>
-        <w:spacing w:line="480" w:lineRule="auto"/>
         <w:jc w:val="center"/>
         <w:rPr>
           <w:rFonts w:ascii="Times New Roman" w:eastAsia="Times New Roman" w:hAnsi="Times New Roman" w:cs="Times New Roman"/>
@@ -316,7 +286,6 @@
     </w:p>
     <w:p>
       <w:pPr>
-        <w:spacing w:line="480" w:lineRule="auto"/>
         <w:jc w:val="center"/>
         <w:rPr>
           <w:rFonts w:ascii="Times New Roman" w:eastAsia="Times New Roman" w:hAnsi="Times New Roman" w:cs="Times New Roman"/>
@@ -328,7 +297,6 @@
     </w:p>
     <w:p>
       <w:pPr>
-        <w:spacing w:line="480" w:lineRule="auto"/>
         <w:jc w:val="center"/>
         <w:rPr>
           <w:rFonts w:ascii="Times New Roman" w:eastAsia="Times New Roman" w:hAnsi="Times New Roman" w:cs="Times New Roman"/>
@@ -347,7 +315,6 @@
     </w:p>
     <w:p>
       <w:pPr>
-        <w:spacing w:line="480" w:lineRule="auto"/>
         <w:jc w:val="center"/>
         <w:rPr>
           <w:rFonts w:ascii="Times New Roman" w:eastAsia="Times New Roman" w:hAnsi="Times New Roman" w:cs="Times New Roman"/>
@@ -368,7 +335,6 @@
     </w:p>
     <w:p>
       <w:pPr>
-        <w:spacing w:line="480" w:lineRule="auto"/>
         <w:jc w:val="center"/>
         <w:rPr>
           <w:rFonts w:ascii="Times New Roman" w:eastAsia="Times New Roman" w:hAnsi="Times New Roman" w:cs="Times New Roman"/>
@@ -389,7 +355,6 @@
     </w:p>
     <w:p>
       <w:pPr>
-        <w:spacing w:line="480" w:lineRule="auto"/>
         <w:jc w:val="center"/>
         <w:rPr>
           <w:rFonts w:ascii="Times New Roman" w:eastAsia="Times New Roman" w:hAnsi="Times New Roman" w:cs="Times New Roman"/>
@@ -408,7 +373,6 @@
     </w:p>
     <w:p>
       <w:pPr>
-        <w:spacing w:line="480" w:lineRule="auto"/>
         <w:jc w:val="center"/>
         <w:rPr>
           <w:rFonts w:ascii="Times New Roman" w:eastAsia="Times New Roman" w:hAnsi="Times New Roman" w:cs="Times New Roman"/>
@@ -430,7 +394,6 @@
     </w:p>
     <w:p>
       <w:pPr>
-        <w:spacing w:line="480" w:lineRule="auto"/>
         <w:jc w:val="center"/>
         <w:rPr>
           <w:rFonts w:ascii="Times New Roman" w:eastAsia="Times New Roman" w:hAnsi="Times New Roman" w:cs="Times New Roman"/>
@@ -439,6 +402,8 @@
           <w:szCs w:val="24"/>
         </w:rPr>
       </w:pPr>
+      <w:bookmarkStart w:id="0" w:name="_GoBack"/>
+      <w:bookmarkEnd w:id="0"/>
       <w:r>
         <w:rPr>
           <w:rFonts w:ascii="Times New Roman" w:eastAsia="Times New Roman" w:hAnsi="Times New Roman" w:cs="Times New Roman"/>
@@ -451,7 +416,6 @@
     </w:p>
     <w:p>
       <w:pPr>
-        <w:spacing w:line="480" w:lineRule="auto"/>
         <w:jc w:val="center"/>
         <w:rPr>
           <w:rFonts w:ascii="Times New Roman" w:eastAsia="Times New Roman" w:hAnsi="Times New Roman" w:cs="Times New Roman"/>
@@ -470,7 +434,6 @@
     </w:p>
     <w:p>
       <w:pPr>
-        <w:spacing w:line="480" w:lineRule="auto"/>
         <w:jc w:val="center"/>
         <w:rPr>
           <w:rFonts w:ascii="Times New Roman" w:eastAsia="Times New Roman" w:hAnsi="Times New Roman" w:cs="Times New Roman"/>
@@ -491,7 +454,6 @@
     </w:p>
     <w:p>
       <w:pPr>
-        <w:spacing w:line="480" w:lineRule="auto"/>
         <w:jc w:val="center"/>
         <w:rPr>
           <w:rFonts w:ascii="Times New Roman" w:eastAsia="Times New Roman" w:hAnsi="Times New Roman" w:cs="Times New Roman"/>
@@ -507,13 +469,11 @@
           <w:sz w:val="24"/>
           <w:szCs w:val="24"/>
         </w:rPr>
-        <w:lastRenderedPageBreak/>
         <w:t>ARROYO ROMO, ALISSON KARINA</w:t>
       </w:r>
     </w:p>
     <w:p>
       <w:pPr>
-        <w:spacing w:line="480" w:lineRule="auto"/>
         <w:jc w:val="center"/>
         <w:rPr>
           <w:rFonts w:ascii="Times New Roman" w:eastAsia="Times New Roman" w:hAnsi="Times New Roman" w:cs="Times New Roman"/>
@@ -534,7 +494,6 @@
     </w:p>
     <w:p>
       <w:pPr>
-        <w:spacing w:line="480" w:lineRule="auto"/>
         <w:jc w:val="center"/>
         <w:rPr>
           <w:rFonts w:ascii="Times New Roman" w:eastAsia="Times New Roman" w:hAnsi="Times New Roman" w:cs="Times New Roman"/>
@@ -555,7 +514,6 @@
     </w:p>
     <w:p>
       <w:pPr>
-        <w:spacing w:line="480" w:lineRule="auto"/>
         <w:jc w:val="center"/>
         <w:rPr>
           <w:rFonts w:ascii="Times New Roman" w:eastAsia="Times New Roman" w:hAnsi="Times New Roman" w:cs="Times New Roman"/>
@@ -576,7 +534,6 @@
     </w:p>
     <w:p>
       <w:pPr>
-        <w:spacing w:line="480" w:lineRule="auto"/>
         <w:jc w:val="center"/>
         <w:rPr>
           <w:rFonts w:ascii="Times New Roman" w:eastAsia="Times New Roman" w:hAnsi="Times New Roman" w:cs="Times New Roman"/>
@@ -597,7 +554,6 @@
     </w:p>
     <w:p>
       <w:pPr>
-        <w:spacing w:line="480" w:lineRule="auto"/>
         <w:jc w:val="center"/>
         <w:rPr>
           <w:rFonts w:ascii="Times New Roman" w:eastAsia="Times New Roman" w:hAnsi="Times New Roman" w:cs="Times New Roman"/>
@@ -618,7 +574,6 @@
     </w:p>
     <w:p>
       <w:pPr>
-        <w:spacing w:line="480" w:lineRule="auto"/>
         <w:jc w:val="center"/>
         <w:rPr>
           <w:rFonts w:ascii="Times New Roman" w:eastAsia="Times New Roman" w:hAnsi="Times New Roman" w:cs="Times New Roman"/>
@@ -639,7 +594,6 @@
     </w:p>
     <w:p>
       <w:pPr>
-        <w:spacing w:line="480" w:lineRule="auto"/>
         <w:rPr>
           <w:rFonts w:ascii="Times New Roman" w:eastAsia="Times New Roman" w:hAnsi="Times New Roman" w:cs="Times New Roman"/>
           <w:b/>
@@ -659,7 +613,56 @@
     </w:p>
     <w:p>
       <w:pPr>
-        <w:spacing w:line="480" w:lineRule="auto"/>
+        <w:jc w:val="right"/>
+        <w:rPr>
+          <w:rFonts w:ascii="Times New Roman" w:eastAsia="Times New Roman" w:hAnsi="Times New Roman" w:cs="Times New Roman"/>
+          <w:sz w:val="24"/>
+          <w:szCs w:val="24"/>
+        </w:rPr>
+      </w:pPr>
+    </w:p>
+    <w:p>
+      <w:pPr>
+        <w:jc w:val="right"/>
+        <w:rPr>
+          <w:rFonts w:ascii="Times New Roman" w:eastAsia="Times New Roman" w:hAnsi="Times New Roman" w:cs="Times New Roman"/>
+          <w:sz w:val="24"/>
+          <w:szCs w:val="24"/>
+        </w:rPr>
+      </w:pPr>
+    </w:p>
+    <w:p>
+      <w:pPr>
+        <w:jc w:val="right"/>
+        <w:rPr>
+          <w:rFonts w:ascii="Times New Roman" w:eastAsia="Times New Roman" w:hAnsi="Times New Roman" w:cs="Times New Roman"/>
+          <w:sz w:val="24"/>
+          <w:szCs w:val="24"/>
+        </w:rPr>
+      </w:pPr>
+    </w:p>
+    <w:p>
+      <w:pPr>
+        <w:jc w:val="right"/>
+        <w:rPr>
+          <w:rFonts w:ascii="Times New Roman" w:eastAsia="Times New Roman" w:hAnsi="Times New Roman" w:cs="Times New Roman"/>
+          <w:sz w:val="24"/>
+          <w:szCs w:val="24"/>
+        </w:rPr>
+      </w:pPr>
+    </w:p>
+    <w:p>
+      <w:pPr>
+        <w:jc w:val="right"/>
+        <w:rPr>
+          <w:rFonts w:ascii="Times New Roman" w:eastAsia="Times New Roman" w:hAnsi="Times New Roman" w:cs="Times New Roman"/>
+          <w:sz w:val="24"/>
+          <w:szCs w:val="24"/>
+        </w:rPr>
+      </w:pPr>
+    </w:p>
+    <w:p>
+      <w:pPr>
         <w:jc w:val="right"/>
         <w:rPr>
           <w:rFonts w:ascii="Times New Roman" w:eastAsia="Times New Roman" w:hAnsi="Times New Roman" w:cs="Times New Roman"/>
@@ -679,7 +682,6 @@
     </w:p>
     <w:p>
       <w:pPr>
-        <w:spacing w:line="480" w:lineRule="auto"/>
         <w:jc w:val="center"/>
         <w:rPr>
           <w:rFonts w:ascii="Times New Roman" w:eastAsia="Times New Roman" w:hAnsi="Times New Roman" w:cs="Times New Roman"/>
@@ -692,13 +694,14 @@
         <w:rPr>
           <w:rFonts w:ascii="Times New Roman" w:hAnsi="Times New Roman" w:cs="Times New Roman"/>
         </w:rPr>
+        <w:lastRenderedPageBreak/>
         <w:br w:type="page"/>
       </w:r>
     </w:p>
     <w:sdt>
       <w:sdtPr>
         <w:rPr>
-          <w:rFonts w:ascii="Times New Roman" w:hAnsi="Times New Roman" w:cs="Times New Roman"/>
+          <w:rFonts w:ascii="Times New Roman" w:eastAsia="Arial" w:hAnsi="Times New Roman" w:cs="Times New Roman"/>
           <w:color w:val="auto"/>
           <w:sz w:val="24"/>
           <w:szCs w:val="24"/>
@@ -712,7 +715,6 @@
       </w:sdtPr>
       <w:sdtEndPr>
         <w:rPr>
-          <w:rFonts w:eastAsia="Arial"/>
           <w:b/>
           <w:bCs/>
         </w:rPr>
@@ -2144,9 +2146,656 @@
     </w:p>
     <w:p>
       <w:pPr>
+        <w:rPr>
+          <w:rFonts w:ascii="Times New Roman" w:eastAsia="Times New Roman" w:hAnsi="Times New Roman" w:cs="Times New Roman"/>
+          <w:b/>
+          <w:sz w:val="24"/>
+          <w:szCs w:val="24"/>
+        </w:rPr>
+      </w:pPr>
+      <w:r>
+        <w:br w:type="page"/>
+      </w:r>
+    </w:p>
+    <w:p>
+      <w:pPr>
         <w:pStyle w:val="Titulo1"/>
         <w:spacing w:line="480" w:lineRule="auto"/>
-      </w:pPr>
+        <w:rPr>
+          <w:bCs/>
+          <w:lang w:val="es-ES"/>
+        </w:rPr>
+      </w:pPr>
+      <w:r>
+        <w:rPr>
+          <w:bCs/>
+          <w:lang w:val="es-ES"/>
+        </w:rPr>
+        <w:t>List</w:t>
+      </w:r>
+      <w:r>
+        <w:rPr>
+          <w:bCs/>
+          <w:lang w:val="es-ES"/>
+        </w:rPr>
+        <w:t>a de tabla</w:t>
+      </w:r>
+      <w:r>
+        <w:rPr>
+          <w:bCs/>
+          <w:lang w:val="es-ES"/>
+        </w:rPr>
+        <w:t>s</w:t>
+      </w:r>
+    </w:p>
+    <w:p>
+      <w:pPr>
+        <w:pStyle w:val="Tabladeilustraciones"/>
+        <w:tabs>
+          <w:tab w:val="right" w:leader="dot" w:pos="9019"/>
+        </w:tabs>
+        <w:rPr>
+          <w:rFonts w:ascii="Times New Roman" w:eastAsiaTheme="minorEastAsia" w:hAnsi="Times New Roman" w:cs="Times New Roman"/>
+          <w:noProof/>
+          <w:sz w:val="24"/>
+          <w:szCs w:val="24"/>
+          <w:lang w:val="es-PE"/>
+        </w:rPr>
+      </w:pPr>
+      <w:r>
+        <w:rPr>
+          <w:rFonts w:ascii="Times New Roman" w:hAnsi="Times New Roman" w:cs="Times New Roman"/>
+          <w:sz w:val="24"/>
+          <w:szCs w:val="24"/>
+        </w:rPr>
+        <w:fldChar w:fldCharType="begin"/>
+      </w:r>
+      <w:r>
+        <w:rPr>
+          <w:rFonts w:ascii="Times New Roman" w:hAnsi="Times New Roman" w:cs="Times New Roman"/>
+          <w:sz w:val="24"/>
+          <w:szCs w:val="24"/>
+        </w:rPr>
+        <w:instrText xml:space="preserve"> TOC \h \z \c "Tabla" </w:instrText>
+      </w:r>
+      <w:r>
+        <w:rPr>
+          <w:rFonts w:ascii="Times New Roman" w:hAnsi="Times New Roman" w:cs="Times New Roman"/>
+          <w:sz w:val="24"/>
+          <w:szCs w:val="24"/>
+        </w:rPr>
+        <w:fldChar w:fldCharType="separate"/>
+      </w:r>
+      <w:hyperlink w:anchor="_Toc21571996" w:history="1">
+        <w:r>
+          <w:rPr>
+            <w:rStyle w:val="Hipervnculo"/>
+            <w:rFonts w:ascii="Times New Roman" w:hAnsi="Times New Roman" w:cs="Times New Roman"/>
+            <w:noProof/>
+            <w:sz w:val="24"/>
+            <w:szCs w:val="24"/>
+          </w:rPr>
+          <w:t>Tabla 1. Tabla de roles, responsabilidades y niveles de autoridad</w:t>
+        </w:r>
+        <w:r>
+          <w:rPr>
+            <w:rFonts w:ascii="Times New Roman" w:hAnsi="Times New Roman" w:cs="Times New Roman"/>
+            <w:noProof/>
+            <w:webHidden/>
+            <w:sz w:val="24"/>
+            <w:szCs w:val="24"/>
+          </w:rPr>
+          <w:tab/>
+        </w:r>
+        <w:r>
+          <w:rPr>
+            <w:rFonts w:ascii="Times New Roman" w:hAnsi="Times New Roman" w:cs="Times New Roman"/>
+            <w:noProof/>
+            <w:webHidden/>
+            <w:sz w:val="24"/>
+            <w:szCs w:val="24"/>
+          </w:rPr>
+          <w:fldChar w:fldCharType="begin"/>
+        </w:r>
+        <w:r>
+          <w:rPr>
+            <w:rFonts w:ascii="Times New Roman" w:hAnsi="Times New Roman" w:cs="Times New Roman"/>
+            <w:noProof/>
+            <w:webHidden/>
+            <w:sz w:val="24"/>
+            <w:szCs w:val="24"/>
+          </w:rPr>
+          <w:instrText xml:space="preserve"> PAGEREF _Toc21571996 \h </w:instrText>
+        </w:r>
+        <w:r>
+          <w:rPr>
+            <w:rFonts w:ascii="Times New Roman" w:hAnsi="Times New Roman" w:cs="Times New Roman"/>
+            <w:noProof/>
+            <w:webHidden/>
+            <w:sz w:val="24"/>
+            <w:szCs w:val="24"/>
+          </w:rPr>
+        </w:r>
+        <w:r>
+          <w:rPr>
+            <w:rFonts w:ascii="Times New Roman" w:hAnsi="Times New Roman" w:cs="Times New Roman"/>
+            <w:noProof/>
+            <w:webHidden/>
+            <w:sz w:val="24"/>
+            <w:szCs w:val="24"/>
+          </w:rPr>
+          <w:fldChar w:fldCharType="separate"/>
+        </w:r>
+        <w:r>
+          <w:rPr>
+            <w:rFonts w:ascii="Times New Roman" w:hAnsi="Times New Roman" w:cs="Times New Roman"/>
+            <w:noProof/>
+            <w:webHidden/>
+            <w:sz w:val="24"/>
+            <w:szCs w:val="24"/>
+          </w:rPr>
+          <w:t>7</w:t>
+        </w:r>
+        <w:r>
+          <w:rPr>
+            <w:rFonts w:ascii="Times New Roman" w:hAnsi="Times New Roman" w:cs="Times New Roman"/>
+            <w:noProof/>
+            <w:webHidden/>
+            <w:sz w:val="24"/>
+            <w:szCs w:val="24"/>
+          </w:rPr>
+          <w:fldChar w:fldCharType="end"/>
+        </w:r>
+      </w:hyperlink>
+    </w:p>
+    <w:p>
+      <w:pPr>
+        <w:pStyle w:val="Tabladeilustraciones"/>
+        <w:tabs>
+          <w:tab w:val="right" w:leader="dot" w:pos="9019"/>
+        </w:tabs>
+        <w:rPr>
+          <w:rFonts w:ascii="Times New Roman" w:eastAsiaTheme="minorEastAsia" w:hAnsi="Times New Roman" w:cs="Times New Roman"/>
+          <w:noProof/>
+          <w:sz w:val="24"/>
+          <w:szCs w:val="24"/>
+          <w:lang w:val="es-PE"/>
+        </w:rPr>
+      </w:pPr>
+      <w:hyperlink w:anchor="_Toc21571997" w:history="1">
+        <w:r>
+          <w:rPr>
+            <w:rStyle w:val="Hipervnculo"/>
+            <w:rFonts w:ascii="Times New Roman" w:hAnsi="Times New Roman" w:cs="Times New Roman"/>
+            <w:noProof/>
+            <w:sz w:val="24"/>
+            <w:szCs w:val="24"/>
+          </w:rPr>
+          <w:t>Tabla 2. Tabla de documentos de políticas, procedimientos y directrices de la empresa</w:t>
+        </w:r>
+        <w:r>
+          <w:rPr>
+            <w:rFonts w:ascii="Times New Roman" w:hAnsi="Times New Roman" w:cs="Times New Roman"/>
+            <w:noProof/>
+            <w:webHidden/>
+            <w:sz w:val="24"/>
+            <w:szCs w:val="24"/>
+          </w:rPr>
+          <w:tab/>
+        </w:r>
+        <w:r>
+          <w:rPr>
+            <w:rFonts w:ascii="Times New Roman" w:hAnsi="Times New Roman" w:cs="Times New Roman"/>
+            <w:noProof/>
+            <w:webHidden/>
+            <w:sz w:val="24"/>
+            <w:szCs w:val="24"/>
+          </w:rPr>
+          <w:fldChar w:fldCharType="begin"/>
+        </w:r>
+        <w:r>
+          <w:rPr>
+            <w:rFonts w:ascii="Times New Roman" w:hAnsi="Times New Roman" w:cs="Times New Roman"/>
+            <w:noProof/>
+            <w:webHidden/>
+            <w:sz w:val="24"/>
+            <w:szCs w:val="24"/>
+          </w:rPr>
+          <w:instrText xml:space="preserve"> PAGEREF _Toc21571997 \h </w:instrText>
+        </w:r>
+        <w:r>
+          <w:rPr>
+            <w:rFonts w:ascii="Times New Roman" w:hAnsi="Times New Roman" w:cs="Times New Roman"/>
+            <w:noProof/>
+            <w:webHidden/>
+            <w:sz w:val="24"/>
+            <w:szCs w:val="24"/>
+          </w:rPr>
+        </w:r>
+        <w:r>
+          <w:rPr>
+            <w:rFonts w:ascii="Times New Roman" w:hAnsi="Times New Roman" w:cs="Times New Roman"/>
+            <w:noProof/>
+            <w:webHidden/>
+            <w:sz w:val="24"/>
+            <w:szCs w:val="24"/>
+          </w:rPr>
+          <w:fldChar w:fldCharType="separate"/>
+        </w:r>
+        <w:r>
+          <w:rPr>
+            <w:rFonts w:ascii="Times New Roman" w:hAnsi="Times New Roman" w:cs="Times New Roman"/>
+            <w:noProof/>
+            <w:webHidden/>
+            <w:sz w:val="24"/>
+            <w:szCs w:val="24"/>
+          </w:rPr>
+          <w:t>9</w:t>
+        </w:r>
+        <w:r>
+          <w:rPr>
+            <w:rFonts w:ascii="Times New Roman" w:hAnsi="Times New Roman" w:cs="Times New Roman"/>
+            <w:noProof/>
+            <w:webHidden/>
+            <w:sz w:val="24"/>
+            <w:szCs w:val="24"/>
+          </w:rPr>
+          <w:fldChar w:fldCharType="end"/>
+        </w:r>
+      </w:hyperlink>
+    </w:p>
+    <w:p>
+      <w:pPr>
+        <w:pStyle w:val="Tabladeilustraciones"/>
+        <w:tabs>
+          <w:tab w:val="right" w:leader="dot" w:pos="9019"/>
+        </w:tabs>
+        <w:rPr>
+          <w:rFonts w:ascii="Times New Roman" w:eastAsiaTheme="minorEastAsia" w:hAnsi="Times New Roman" w:cs="Times New Roman"/>
+          <w:noProof/>
+          <w:sz w:val="24"/>
+          <w:szCs w:val="24"/>
+          <w:lang w:val="es-PE"/>
+        </w:rPr>
+      </w:pPr>
+      <w:hyperlink w:anchor="_Toc21571998" w:history="1">
+        <w:r>
+          <w:rPr>
+            <w:rStyle w:val="Hipervnculo"/>
+            <w:rFonts w:ascii="Times New Roman" w:hAnsi="Times New Roman" w:cs="Times New Roman"/>
+            <w:noProof/>
+            <w:sz w:val="24"/>
+            <w:szCs w:val="24"/>
+          </w:rPr>
+          <w:t>Tabla 3. Tabla de herramientas, costos y características</w:t>
+        </w:r>
+        <w:r>
+          <w:rPr>
+            <w:rFonts w:ascii="Times New Roman" w:hAnsi="Times New Roman" w:cs="Times New Roman"/>
+            <w:noProof/>
+            <w:webHidden/>
+            <w:sz w:val="24"/>
+            <w:szCs w:val="24"/>
+          </w:rPr>
+          <w:tab/>
+        </w:r>
+        <w:r>
+          <w:rPr>
+            <w:rFonts w:ascii="Times New Roman" w:hAnsi="Times New Roman" w:cs="Times New Roman"/>
+            <w:noProof/>
+            <w:webHidden/>
+            <w:sz w:val="24"/>
+            <w:szCs w:val="24"/>
+          </w:rPr>
+          <w:fldChar w:fldCharType="begin"/>
+        </w:r>
+        <w:r>
+          <w:rPr>
+            <w:rFonts w:ascii="Times New Roman" w:hAnsi="Times New Roman" w:cs="Times New Roman"/>
+            <w:noProof/>
+            <w:webHidden/>
+            <w:sz w:val="24"/>
+            <w:szCs w:val="24"/>
+          </w:rPr>
+          <w:instrText xml:space="preserve"> PAGEREF _Toc21571998 \h </w:instrText>
+        </w:r>
+        <w:r>
+          <w:rPr>
+            <w:rFonts w:ascii="Times New Roman" w:hAnsi="Times New Roman" w:cs="Times New Roman"/>
+            <w:noProof/>
+            <w:webHidden/>
+            <w:sz w:val="24"/>
+            <w:szCs w:val="24"/>
+          </w:rPr>
+        </w:r>
+        <w:r>
+          <w:rPr>
+            <w:rFonts w:ascii="Times New Roman" w:hAnsi="Times New Roman" w:cs="Times New Roman"/>
+            <w:noProof/>
+            <w:webHidden/>
+            <w:sz w:val="24"/>
+            <w:szCs w:val="24"/>
+          </w:rPr>
+          <w:fldChar w:fldCharType="separate"/>
+        </w:r>
+        <w:r>
+          <w:rPr>
+            <w:rFonts w:ascii="Times New Roman" w:hAnsi="Times New Roman" w:cs="Times New Roman"/>
+            <w:noProof/>
+            <w:webHidden/>
+            <w:sz w:val="24"/>
+            <w:szCs w:val="24"/>
+          </w:rPr>
+          <w:t>9</w:t>
+        </w:r>
+        <w:r>
+          <w:rPr>
+            <w:rFonts w:ascii="Times New Roman" w:hAnsi="Times New Roman" w:cs="Times New Roman"/>
+            <w:noProof/>
+            <w:webHidden/>
+            <w:sz w:val="24"/>
+            <w:szCs w:val="24"/>
+          </w:rPr>
+          <w:fldChar w:fldCharType="end"/>
+        </w:r>
+      </w:hyperlink>
+    </w:p>
+    <w:p>
+      <w:pPr>
+        <w:pStyle w:val="Tabladeilustraciones"/>
+        <w:tabs>
+          <w:tab w:val="right" w:leader="dot" w:pos="9019"/>
+        </w:tabs>
+        <w:rPr>
+          <w:rFonts w:ascii="Times New Roman" w:eastAsiaTheme="minorEastAsia" w:hAnsi="Times New Roman" w:cs="Times New Roman"/>
+          <w:noProof/>
+          <w:sz w:val="24"/>
+          <w:szCs w:val="24"/>
+          <w:lang w:val="es-PE"/>
+        </w:rPr>
+      </w:pPr>
+      <w:hyperlink w:anchor="_Toc21571999" w:history="1">
+        <w:r>
+          <w:rPr>
+            <w:rStyle w:val="Hipervnculo"/>
+            <w:rFonts w:ascii="Times New Roman" w:hAnsi="Times New Roman" w:cs="Times New Roman"/>
+            <w:noProof/>
+            <w:sz w:val="24"/>
+            <w:szCs w:val="24"/>
+          </w:rPr>
+          <w:t>Tabla 4. Tabla de calendario de actividades</w:t>
+        </w:r>
+        <w:r>
+          <w:rPr>
+            <w:rFonts w:ascii="Times New Roman" w:hAnsi="Times New Roman" w:cs="Times New Roman"/>
+            <w:noProof/>
+            <w:webHidden/>
+            <w:sz w:val="24"/>
+            <w:szCs w:val="24"/>
+          </w:rPr>
+          <w:tab/>
+        </w:r>
+        <w:r>
+          <w:rPr>
+            <w:rFonts w:ascii="Times New Roman" w:hAnsi="Times New Roman" w:cs="Times New Roman"/>
+            <w:noProof/>
+            <w:webHidden/>
+            <w:sz w:val="24"/>
+            <w:szCs w:val="24"/>
+          </w:rPr>
+          <w:fldChar w:fldCharType="begin"/>
+        </w:r>
+        <w:r>
+          <w:rPr>
+            <w:rFonts w:ascii="Times New Roman" w:hAnsi="Times New Roman" w:cs="Times New Roman"/>
+            <w:noProof/>
+            <w:webHidden/>
+            <w:sz w:val="24"/>
+            <w:szCs w:val="24"/>
+          </w:rPr>
+          <w:instrText xml:space="preserve"> PAGEREF _Toc21571999 \h </w:instrText>
+        </w:r>
+        <w:r>
+          <w:rPr>
+            <w:rFonts w:ascii="Times New Roman" w:hAnsi="Times New Roman" w:cs="Times New Roman"/>
+            <w:noProof/>
+            <w:webHidden/>
+            <w:sz w:val="24"/>
+            <w:szCs w:val="24"/>
+          </w:rPr>
+        </w:r>
+        <w:r>
+          <w:rPr>
+            <w:rFonts w:ascii="Times New Roman" w:hAnsi="Times New Roman" w:cs="Times New Roman"/>
+            <w:noProof/>
+            <w:webHidden/>
+            <w:sz w:val="24"/>
+            <w:szCs w:val="24"/>
+          </w:rPr>
+          <w:fldChar w:fldCharType="separate"/>
+        </w:r>
+        <w:r>
+          <w:rPr>
+            <w:rFonts w:ascii="Times New Roman" w:hAnsi="Times New Roman" w:cs="Times New Roman"/>
+            <w:noProof/>
+            <w:webHidden/>
+            <w:sz w:val="24"/>
+            <w:szCs w:val="24"/>
+          </w:rPr>
+          <w:t>10</w:t>
+        </w:r>
+        <w:r>
+          <w:rPr>
+            <w:rFonts w:ascii="Times New Roman" w:hAnsi="Times New Roman" w:cs="Times New Roman"/>
+            <w:noProof/>
+            <w:webHidden/>
+            <w:sz w:val="24"/>
+            <w:szCs w:val="24"/>
+          </w:rPr>
+          <w:fldChar w:fldCharType="end"/>
+        </w:r>
+      </w:hyperlink>
+    </w:p>
+    <w:p>
+      <w:pPr>
+        <w:pStyle w:val="Tabladeilustraciones"/>
+        <w:tabs>
+          <w:tab w:val="right" w:leader="dot" w:pos="9019"/>
+        </w:tabs>
+        <w:rPr>
+          <w:rFonts w:ascii="Times New Roman" w:eastAsiaTheme="minorEastAsia" w:hAnsi="Times New Roman" w:cs="Times New Roman"/>
+          <w:noProof/>
+          <w:sz w:val="24"/>
+          <w:szCs w:val="24"/>
+          <w:lang w:val="es-PE"/>
+        </w:rPr>
+      </w:pPr>
+      <w:hyperlink w:anchor="_Toc21572000" w:history="1">
+        <w:r>
+          <w:rPr>
+            <w:rStyle w:val="Hipervnculo"/>
+            <w:rFonts w:ascii="Times New Roman" w:hAnsi="Times New Roman" w:cs="Times New Roman"/>
+            <w:noProof/>
+            <w:sz w:val="24"/>
+            <w:szCs w:val="24"/>
+          </w:rPr>
+          <w:t>Tabla 5. Tabla que describe los tipos de ítem, nombre, origen y proyecto al que pertenece</w:t>
+        </w:r>
+        <w:r>
+          <w:rPr>
+            <w:rFonts w:ascii="Times New Roman" w:hAnsi="Times New Roman" w:cs="Times New Roman"/>
+            <w:noProof/>
+            <w:webHidden/>
+            <w:sz w:val="24"/>
+            <w:szCs w:val="24"/>
+          </w:rPr>
+          <w:tab/>
+        </w:r>
+        <w:r>
+          <w:rPr>
+            <w:rFonts w:ascii="Times New Roman" w:hAnsi="Times New Roman" w:cs="Times New Roman"/>
+            <w:noProof/>
+            <w:webHidden/>
+            <w:sz w:val="24"/>
+            <w:szCs w:val="24"/>
+          </w:rPr>
+          <w:fldChar w:fldCharType="begin"/>
+        </w:r>
+        <w:r>
+          <w:rPr>
+            <w:rFonts w:ascii="Times New Roman" w:hAnsi="Times New Roman" w:cs="Times New Roman"/>
+            <w:noProof/>
+            <w:webHidden/>
+            <w:sz w:val="24"/>
+            <w:szCs w:val="24"/>
+          </w:rPr>
+          <w:instrText xml:space="preserve"> PAGEREF _Toc21572000 \h </w:instrText>
+        </w:r>
+        <w:r>
+          <w:rPr>
+            <w:rFonts w:ascii="Times New Roman" w:hAnsi="Times New Roman" w:cs="Times New Roman"/>
+            <w:noProof/>
+            <w:webHidden/>
+            <w:sz w:val="24"/>
+            <w:szCs w:val="24"/>
+          </w:rPr>
+        </w:r>
+        <w:r>
+          <w:rPr>
+            <w:rFonts w:ascii="Times New Roman" w:hAnsi="Times New Roman" w:cs="Times New Roman"/>
+            <w:noProof/>
+            <w:webHidden/>
+            <w:sz w:val="24"/>
+            <w:szCs w:val="24"/>
+          </w:rPr>
+          <w:fldChar w:fldCharType="separate"/>
+        </w:r>
+        <w:r>
+          <w:rPr>
+            <w:rFonts w:ascii="Times New Roman" w:hAnsi="Times New Roman" w:cs="Times New Roman"/>
+            <w:noProof/>
+            <w:webHidden/>
+            <w:sz w:val="24"/>
+            <w:szCs w:val="24"/>
+          </w:rPr>
+          <w:t>11</w:t>
+        </w:r>
+        <w:r>
+          <w:rPr>
+            <w:rFonts w:ascii="Times New Roman" w:hAnsi="Times New Roman" w:cs="Times New Roman"/>
+            <w:noProof/>
+            <w:webHidden/>
+            <w:sz w:val="24"/>
+            <w:szCs w:val="24"/>
+          </w:rPr>
+          <w:fldChar w:fldCharType="end"/>
+        </w:r>
+      </w:hyperlink>
+    </w:p>
+    <w:p>
+      <w:pPr>
+        <w:pStyle w:val="Tabladeilustraciones"/>
+        <w:tabs>
+          <w:tab w:val="right" w:leader="dot" w:pos="9019"/>
+        </w:tabs>
+        <w:rPr>
+          <w:rFonts w:ascii="Times New Roman" w:eastAsiaTheme="minorEastAsia" w:hAnsi="Times New Roman" w:cs="Times New Roman"/>
+          <w:noProof/>
+          <w:sz w:val="24"/>
+          <w:szCs w:val="24"/>
+          <w:lang w:val="es-PE"/>
+        </w:rPr>
+      </w:pPr>
+      <w:hyperlink w:anchor="_Toc21572001" w:history="1">
+        <w:r>
+          <w:rPr>
+            <w:rStyle w:val="Hipervnculo"/>
+            <w:rFonts w:ascii="Times New Roman" w:hAnsi="Times New Roman" w:cs="Times New Roman"/>
+            <w:noProof/>
+            <w:sz w:val="24"/>
+            <w:szCs w:val="24"/>
+          </w:rPr>
+          <w:t>Tabla 6. Tabla de lista de ítems con nomenclatura</w:t>
+        </w:r>
+        <w:r>
+          <w:rPr>
+            <w:rFonts w:ascii="Times New Roman" w:hAnsi="Times New Roman" w:cs="Times New Roman"/>
+            <w:noProof/>
+            <w:webHidden/>
+            <w:sz w:val="24"/>
+            <w:szCs w:val="24"/>
+          </w:rPr>
+          <w:tab/>
+        </w:r>
+        <w:r>
+          <w:rPr>
+            <w:rFonts w:ascii="Times New Roman" w:hAnsi="Times New Roman" w:cs="Times New Roman"/>
+            <w:noProof/>
+            <w:webHidden/>
+            <w:sz w:val="24"/>
+            <w:szCs w:val="24"/>
+          </w:rPr>
+          <w:fldChar w:fldCharType="begin"/>
+        </w:r>
+        <w:r>
+          <w:rPr>
+            <w:rFonts w:ascii="Times New Roman" w:hAnsi="Times New Roman" w:cs="Times New Roman"/>
+            <w:noProof/>
+            <w:webHidden/>
+            <w:sz w:val="24"/>
+            <w:szCs w:val="24"/>
+          </w:rPr>
+          <w:instrText xml:space="preserve"> PAGEREF _Toc21572001 \h </w:instrText>
+        </w:r>
+        <w:r>
+          <w:rPr>
+            <w:rFonts w:ascii="Times New Roman" w:hAnsi="Times New Roman" w:cs="Times New Roman"/>
+            <w:noProof/>
+            <w:webHidden/>
+            <w:sz w:val="24"/>
+            <w:szCs w:val="24"/>
+          </w:rPr>
+        </w:r>
+        <w:r>
+          <w:rPr>
+            <w:rFonts w:ascii="Times New Roman" w:hAnsi="Times New Roman" w:cs="Times New Roman"/>
+            <w:noProof/>
+            <w:webHidden/>
+            <w:sz w:val="24"/>
+            <w:szCs w:val="24"/>
+          </w:rPr>
+          <w:fldChar w:fldCharType="separate"/>
+        </w:r>
+        <w:r>
+          <w:rPr>
+            <w:rFonts w:ascii="Times New Roman" w:hAnsi="Times New Roman" w:cs="Times New Roman"/>
+            <w:noProof/>
+            <w:webHidden/>
+            <w:sz w:val="24"/>
+            <w:szCs w:val="24"/>
+          </w:rPr>
+          <w:t>14</w:t>
+        </w:r>
+        <w:r>
+          <w:rPr>
+            <w:rFonts w:ascii="Times New Roman" w:hAnsi="Times New Roman" w:cs="Times New Roman"/>
+            <w:noProof/>
+            <w:webHidden/>
+            <w:sz w:val="24"/>
+            <w:szCs w:val="24"/>
+          </w:rPr>
+          <w:fldChar w:fldCharType="end"/>
+        </w:r>
+      </w:hyperlink>
+    </w:p>
+    <w:p>
+      <w:pPr>
+        <w:pStyle w:val="Titulo1"/>
+        <w:spacing w:line="480" w:lineRule="auto"/>
+      </w:pPr>
+      <w:r>
+        <w:fldChar w:fldCharType="end"/>
+      </w:r>
     </w:p>
     <w:p>
       <w:pPr>
@@ -2176,7 +2825,7 @@
         <w:spacing w:line="480" w:lineRule="auto"/>
         <w:outlineLvl w:val="0"/>
       </w:pPr>
-      <w:bookmarkStart w:id="0" w:name="_Toc21582046"/>
+      <w:bookmarkStart w:id="1" w:name="_Toc21582046"/>
       <w:r>
         <w:t xml:space="preserve">Capítulo 1 </w:t>
       </w:r>
@@ -2185,21 +2834,21 @@
       </w:r>
       <w:r>
         <w:t>Planificación de la SCM</w:t>
-      </w:r>
-      <w:bookmarkEnd w:id="0"/>
-    </w:p>
-    <w:p>
-      <w:pPr>
-        <w:pStyle w:val="Titulo2"/>
-      </w:pPr>
-      <w:bookmarkStart w:id="1" w:name="_Toc21582047"/>
-      <w:r>
-        <w:t>Planificación</w:t>
       </w:r>
       <w:bookmarkEnd w:id="1"/>
     </w:p>
     <w:p>
       <w:pPr>
+        <w:pStyle w:val="Titulo2"/>
+      </w:pPr>
+      <w:bookmarkStart w:id="2" w:name="_Toc21582047"/>
+      <w:r>
+        <w:t>Planificación</w:t>
+      </w:r>
+      <w:bookmarkEnd w:id="2"/>
+    </w:p>
+    <w:p>
+      <w:pPr>
         <w:pStyle w:val="Ttulo3"/>
         <w:spacing w:line="480" w:lineRule="auto"/>
         <w:ind w:firstLine="709"/>
@@ -2210,10 +2859,11 @@
           <w:szCs w:val="24"/>
         </w:rPr>
       </w:pPr>
-      <w:bookmarkStart w:id="2" w:name="_Toc21582048"/>
+      <w:bookmarkStart w:id="3" w:name="_Toc21582048"/>
       <w:r>
         <w:rPr>
           <w:rStyle w:val="Titulo3Car"/>
+          <w:rFonts w:eastAsia="Arial"/>
           <w:color w:val="auto"/>
         </w:rPr>
         <w:t>Situación actual de la empresa</w:t>
@@ -2221,6 +2871,7 @@
       <w:r>
         <w:rPr>
           <w:rStyle w:val="Titulo3Car"/>
+          <w:rFonts w:eastAsia="Arial"/>
           <w:color w:val="auto"/>
         </w:rPr>
         <w:t>.</w:t>
@@ -2250,10 +2901,8 @@
           <w:sz w:val="24"/>
           <w:szCs w:val="24"/>
         </w:rPr>
-        <w:t>omos una e</w:t>
-      </w:r>
-      <w:bookmarkStart w:id="3" w:name="_GoBack"/>
-      <w:bookmarkEnd w:id="3"/>
+        <w:t>omos una empresa que está iniciándose en el desarrollo de aplicaciones web y móviles, creamos diferentes plataformas digitales a medida</w:t>
+      </w:r>
       <w:r>
         <w:rPr>
           <w:rFonts w:ascii="Times New Roman" w:eastAsia="Times New Roman" w:hAnsi="Times New Roman" w:cs="Times New Roman"/>
@@ -2261,7 +2910,7 @@
           <w:sz w:val="24"/>
           <w:szCs w:val="24"/>
         </w:rPr>
-        <w:t>mpresa que está iniciándose en el desarrollo de aplicaciones web y móviles, creamos diferentes plataformas digitales a medida</w:t>
+        <w:t xml:space="preserve"> como</w:t>
       </w:r>
       <w:r>
         <w:rPr>
@@ -2270,18 +2919,9 @@
           <w:sz w:val="24"/>
           <w:szCs w:val="24"/>
         </w:rPr>
-        <w:t xml:space="preserve"> como</w:t>
-      </w:r>
-      <w:r>
-        <w:rPr>
-          <w:rFonts w:ascii="Times New Roman" w:eastAsia="Times New Roman" w:hAnsi="Times New Roman" w:cs="Times New Roman"/>
-          <w:color w:val="auto"/>
-          <w:sz w:val="24"/>
-          <w:szCs w:val="24"/>
-        </w:rPr>
         <w:t>:</w:t>
       </w:r>
-      <w:bookmarkEnd w:id="2"/>
+      <w:bookmarkEnd w:id="3"/>
     </w:p>
     <w:p>
       <w:pPr>
@@ -2458,6 +3098,7 @@
       <w:r>
         <w:rPr>
           <w:rStyle w:val="Titulo3Car"/>
+          <w:rFonts w:eastAsia="Arial"/>
           <w:color w:val="auto"/>
         </w:rPr>
         <w:t>Problemática</w:t>
@@ -2465,6 +3106,7 @@
       <w:r>
         <w:rPr>
           <w:rStyle w:val="Titulo3Car"/>
+          <w:rFonts w:eastAsia="Arial"/>
           <w:color w:val="auto"/>
         </w:rPr>
         <w:t>.</w:t>
@@ -2494,27 +3136,7 @@
           <w:sz w:val="24"/>
           <w:szCs w:val="24"/>
         </w:rPr>
-        <w:t xml:space="preserve">nuestra empresa se genera cuando desarrollamos un proyecto de software, pues lo miembros del equipo de desarrollo usan diferentes repositorios, esto genera que el jefe de proyecto no realice un eficiente control de versiones, además genera retrasos de entrega. Estos problemas se generan por la falta de capacitación en el uso de repositorios como </w:t>
-      </w:r>
-      <w:proofErr w:type="spellStart"/>
-      <w:r>
-        <w:rPr>
-          <w:rFonts w:ascii="Times New Roman" w:eastAsia="Times New Roman" w:hAnsi="Times New Roman" w:cs="Times New Roman"/>
-          <w:color w:val="auto"/>
-          <w:sz w:val="24"/>
-          <w:szCs w:val="24"/>
-        </w:rPr>
-        <w:t>github</w:t>
-      </w:r>
-      <w:proofErr w:type="spellEnd"/>
-      <w:r>
-        <w:rPr>
-          <w:rFonts w:ascii="Times New Roman" w:eastAsia="Times New Roman" w:hAnsi="Times New Roman" w:cs="Times New Roman"/>
-          <w:color w:val="auto"/>
-          <w:sz w:val="24"/>
-          <w:szCs w:val="24"/>
-        </w:rPr>
-        <w:t>, los miembros del equipo no saben lo que deben hacer cada vez que quieren cambiar algo es por eso que cada uno trabaja por su propia cuenta.</w:t>
+        <w:t>nuestra empresa se genera cuando desarrollamos un proyecto de software, pues lo miembros del equipo de desarrollo usan diferentes repositorios, esto genera que el jefe de proyecto no realice un eficiente control de versiones, además genera retrasos de entrega. Estos problemas se generan por la falta de capacitación en el uso de repositorios como github, los miembros del equipo no saben lo que deben hacer cada vez que quieren cambiar algo es por eso que cada uno trabaja por su propia cuenta.</w:t>
       </w:r>
       <w:bookmarkEnd w:id="4"/>
     </w:p>
@@ -2534,6 +3156,7 @@
       <w:r>
         <w:rPr>
           <w:rStyle w:val="Titulo3Car"/>
+          <w:rFonts w:eastAsia="Arial"/>
           <w:color w:val="auto"/>
         </w:rPr>
         <w:t>Propósito.</w:t>
@@ -2648,23 +3271,27 @@
           <w:rFonts w:ascii="Times New Roman" w:hAnsi="Times New Roman" w:cs="Times New Roman"/>
           <w:i w:val="0"/>
           <w:color w:val="auto"/>
+          <w:sz w:val="24"/>
+          <w:szCs w:val="24"/>
         </w:rPr>
       </w:pPr>
       <w:r>
         <w:rPr>
           <w:rFonts w:ascii="Times New Roman" w:hAnsi="Times New Roman" w:cs="Times New Roman"/>
           <w:i w:val="0"/>
-          <w:color w:val="auto"/>
-        </w:rPr>
-        <w:t>Texto</w:t>
+          <w:color w:val="000000"/>
+          <w:sz w:val="24"/>
+          <w:szCs w:val="24"/>
+        </w:rPr>
+        <w:t>A continuación se muestra una tabla que contiene los roles identificados en el proceso de gestión de configuración de software, las responsabilidades de cada uno y los niveles de autoridad correspondiente.</w:t>
       </w:r>
     </w:p>
     <w:p>
       <w:pPr>
         <w:pStyle w:val="Descripcin"/>
         <w:keepNext/>
-        <w:spacing w:line="480" w:lineRule="auto"/>
-      </w:pPr>
+      </w:pPr>
+      <w:bookmarkStart w:id="8" w:name="_Toc21571996"/>
       <w:r>
         <w:t xml:space="preserve">Tabla </w:t>
       </w:r>
@@ -2687,8 +3314,9 @@
         <w:fldChar w:fldCharType="end"/>
       </w:r>
       <w:r>
-        <w:t>. Rol de disponibles.</w:t>
-      </w:r>
+        <w:t>. Tabla de roles, responsabilidades y niveles de autoridad</w:t>
+      </w:r>
+      <w:bookmarkEnd w:id="8"/>
     </w:p>
     <w:tbl>
       <w:tblPr>
@@ -3267,15 +3895,7 @@
                 <w:sz w:val="24"/>
                 <w:szCs w:val="24"/>
               </w:rPr>
-              <w:t xml:space="preserve">Autoridad para operar sobre las funciones de bibliotecario </w:t>
-            </w:r>
-            <w:r>
-              <w:rPr>
-                <w:rFonts w:ascii="Times New Roman" w:eastAsia="Times New Roman" w:hAnsi="Times New Roman" w:cs="Times New Roman"/>
-                <w:sz w:val="24"/>
-                <w:szCs w:val="24"/>
-              </w:rPr>
-              <w:t xml:space="preserve">Custodia la información de los artículos de configuración.  </w:t>
+              <w:t xml:space="preserve">Autoridad para operar sobre las funciones de bibliotecario Custodia la información de los artículos de configuración.  </w:t>
             </w:r>
           </w:p>
         </w:tc>
@@ -3541,13 +4161,93 @@
     </w:p>
     <w:p>
       <w:pPr>
+        <w:spacing w:line="480" w:lineRule="auto"/>
+        <w:ind w:left="1080"/>
+        <w:rPr>
+          <w:rFonts w:ascii="Times New Roman" w:eastAsia="Times New Roman" w:hAnsi="Times New Roman" w:cs="Times New Roman"/>
+          <w:b/>
+          <w:sz w:val="24"/>
+          <w:szCs w:val="24"/>
+        </w:rPr>
+      </w:pPr>
+    </w:p>
+    <w:p>
+      <w:pPr>
         <w:pStyle w:val="Titulo2"/>
       </w:pPr>
-      <w:bookmarkStart w:id="8" w:name="_Toc21582053"/>
+      <w:bookmarkStart w:id="9" w:name="_Toc21582053"/>
       <w:r>
         <w:t>Políticas, directrices y procedimientos</w:t>
       </w:r>
-      <w:bookmarkEnd w:id="8"/>
+      <w:bookmarkEnd w:id="9"/>
+    </w:p>
+    <w:p>
+      <w:pPr>
+        <w:pStyle w:val="NormalWeb"/>
+        <w:spacing w:before="0" w:beforeAutospacing="0" w:after="0" w:afterAutospacing="0" w:line="480" w:lineRule="auto"/>
+        <w:rPr>
+          <w:color w:val="000000"/>
+        </w:rPr>
+      </w:pPr>
+      <w:r>
+        <w:rPr>
+          <w:color w:val="000000"/>
+        </w:rPr>
+        <w:t xml:space="preserve">A continuación se muestra una tabla que contiene las direcciones de los repositorios que contienen las políticas, directrices y </w:t>
+      </w:r>
+      <w:r>
+        <w:rPr>
+          <w:color w:val="000000"/>
+        </w:rPr>
+        <w:t>procedimientos.</w:t>
+      </w:r>
+    </w:p>
+    <w:p>
+      <w:pPr>
+        <w:pStyle w:val="NormalWeb"/>
+        <w:spacing w:before="0" w:beforeAutospacing="0" w:after="0" w:afterAutospacing="0" w:line="480" w:lineRule="auto"/>
+        <w:rPr>
+          <w:color w:val="000000"/>
+        </w:rPr>
+      </w:pPr>
+    </w:p>
+    <w:p>
+      <w:pPr>
+        <w:pStyle w:val="Descripcin"/>
+        <w:keepNext/>
+      </w:pPr>
+      <w:bookmarkStart w:id="10" w:name="_Toc21571997"/>
+      <w:r>
+        <w:t xml:space="preserve">Tabla </w:t>
+      </w:r>
+      <w:r>
+        <w:fldChar w:fldCharType="begin"/>
+      </w:r>
+      <w:r>
+        <w:instrText xml:space="preserve"> SEQ Tabla \* ARABIC </w:instrText>
+      </w:r>
+      <w:r>
+        <w:fldChar w:fldCharType="separate"/>
+      </w:r>
+      <w:r>
+        <w:rPr>
+          <w:noProof/>
+        </w:rPr>
+        <w:t>2</w:t>
+      </w:r>
+      <w:r>
+        <w:fldChar w:fldCharType="end"/>
+      </w:r>
+      <w:r>
+        <w:t>. Tabla de documentos de políti</w:t>
+      </w:r>
+      <w:r>
+        <w:t xml:space="preserve">cas, procedimientos </w:t>
+      </w:r>
+      <w:r>
+        <w:t>y directrices de la empresa</w:t>
+      </w:r>
+      <w:bookmarkEnd w:id="10"/>
     </w:p>
     <w:tbl>
       <w:tblPr>
@@ -3923,11 +4623,11 @@
       <w:pPr>
         <w:pStyle w:val="Titulo2"/>
       </w:pPr>
-      <w:bookmarkStart w:id="9" w:name="_Toc21582054"/>
+      <w:bookmarkStart w:id="11" w:name="_Toc21582054"/>
       <w:r>
         <w:t>Herramientas, entorno e infraestructura</w:t>
       </w:r>
-      <w:bookmarkEnd w:id="9"/>
+      <w:bookmarkEnd w:id="11"/>
     </w:p>
     <w:p>
       <w:pPr>
@@ -3950,10 +4650,580 @@
     <w:p>
       <w:pPr>
         <w:pStyle w:val="Prrafodelista"/>
-        <w:numPr>
-          <w:ilvl w:val="0"/>
-          <w:numId w:val="11"/>
-        </w:numPr>
+        <w:spacing w:line="240" w:lineRule="auto"/>
+        <w:ind w:left="1080"/>
+        <w:rPr>
+          <w:rFonts w:ascii="Times New Roman" w:eastAsia="Times New Roman" w:hAnsi="Times New Roman" w:cs="Times New Roman"/>
+          <w:sz w:val="24"/>
+          <w:szCs w:val="24"/>
+          <w:lang w:val="es-PE"/>
+        </w:rPr>
+      </w:pPr>
+    </w:p>
+    <w:p>
+      <w:pPr>
+        <w:pStyle w:val="Descripcin"/>
+        <w:keepNext/>
+      </w:pPr>
+      <w:bookmarkStart w:id="12" w:name="_Toc21571998"/>
+      <w:r>
+        <w:t xml:space="preserve">Tabla </w:t>
+      </w:r>
+      <w:r>
+        <w:fldChar w:fldCharType="begin"/>
+      </w:r>
+      <w:r>
+        <w:instrText xml:space="preserve"> SEQ Tabla \* ARABIC </w:instrText>
+      </w:r>
+      <w:r>
+        <w:fldChar w:fldCharType="separate"/>
+      </w:r>
+      <w:r>
+        <w:rPr>
+          <w:noProof/>
+        </w:rPr>
+        <w:t>3</w:t>
+      </w:r>
+      <w:r>
+        <w:fldChar w:fldCharType="end"/>
+      </w:r>
+      <w:r>
+        <w:t>. Tabla de herramientas, costos y características</w:t>
+      </w:r>
+      <w:bookmarkEnd w:id="12"/>
+    </w:p>
+    <w:tbl>
+      <w:tblPr>
+        <w:tblW w:w="9923" w:type="dxa"/>
+        <w:tblInd w:w="-294" w:type="dxa"/>
+        <w:tblCellMar>
+          <w:top w:w="15" w:type="dxa"/>
+          <w:left w:w="15" w:type="dxa"/>
+          <w:bottom w:w="15" w:type="dxa"/>
+          <w:right w:w="15" w:type="dxa"/>
+        </w:tblCellMar>
+        <w:tblLook w:val="04A0" w:firstRow="1" w:lastRow="0" w:firstColumn="1" w:lastColumn="0" w:noHBand="0" w:noVBand="1"/>
+      </w:tblPr>
+      <w:tblGrid>
+        <w:gridCol w:w="2603"/>
+        <w:gridCol w:w="1506"/>
+        <w:gridCol w:w="5814"/>
+      </w:tblGrid>
+      <w:tr>
+        <w:tc>
+          <w:tcPr>
+            <w:tcW w:w="2603" w:type="dxa"/>
+            <w:tcBorders>
+              <w:top w:val="single" w:sz="8" w:space="0" w:color="000000"/>
+              <w:left w:val="single" w:sz="8" w:space="0" w:color="000000"/>
+              <w:bottom w:val="single" w:sz="8" w:space="0" w:color="000000"/>
+              <w:right w:val="single" w:sz="8" w:space="0" w:color="000000"/>
+            </w:tcBorders>
+            <w:tcMar>
+              <w:top w:w="100" w:type="dxa"/>
+              <w:left w:w="100" w:type="dxa"/>
+              <w:bottom w:w="100" w:type="dxa"/>
+              <w:right w:w="100" w:type="dxa"/>
+            </w:tcMar>
+            <w:hideMark/>
+          </w:tcPr>
+          <w:p>
+            <w:pPr>
+              <w:spacing w:line="240" w:lineRule="auto"/>
+              <w:rPr>
+                <w:rFonts w:ascii="Times New Roman" w:eastAsia="Times New Roman" w:hAnsi="Times New Roman" w:cs="Times New Roman"/>
+                <w:sz w:val="24"/>
+                <w:szCs w:val="24"/>
+                <w:lang w:val="es-PE"/>
+              </w:rPr>
+            </w:pPr>
+            <w:r>
+              <w:rPr>
+                <w:rFonts w:ascii="Times New Roman" w:eastAsia="Times New Roman" w:hAnsi="Times New Roman" w:cs="Times New Roman"/>
+                <w:b/>
+                <w:bCs/>
+                <w:color w:val="000000"/>
+                <w:sz w:val="24"/>
+                <w:szCs w:val="24"/>
+                <w:lang w:val="es-PE"/>
+              </w:rPr>
+              <w:t>Herramienta</w:t>
+            </w:r>
+          </w:p>
+        </w:tc>
+        <w:tc>
+          <w:tcPr>
+            <w:tcW w:w="0" w:type="auto"/>
+            <w:tcBorders>
+              <w:top w:val="single" w:sz="8" w:space="0" w:color="000000"/>
+              <w:left w:val="single" w:sz="8" w:space="0" w:color="000000"/>
+              <w:bottom w:val="single" w:sz="8" w:space="0" w:color="000000"/>
+              <w:right w:val="single" w:sz="8" w:space="0" w:color="000000"/>
+            </w:tcBorders>
+            <w:tcMar>
+              <w:top w:w="100" w:type="dxa"/>
+              <w:left w:w="100" w:type="dxa"/>
+              <w:bottom w:w="100" w:type="dxa"/>
+              <w:right w:w="100" w:type="dxa"/>
+            </w:tcMar>
+            <w:hideMark/>
+          </w:tcPr>
+          <w:p>
+            <w:pPr>
+              <w:spacing w:line="240" w:lineRule="auto"/>
+              <w:rPr>
+                <w:rFonts w:ascii="Times New Roman" w:eastAsia="Times New Roman" w:hAnsi="Times New Roman" w:cs="Times New Roman"/>
+                <w:sz w:val="24"/>
+                <w:szCs w:val="24"/>
+                <w:lang w:val="es-PE"/>
+              </w:rPr>
+            </w:pPr>
+            <w:r>
+              <w:rPr>
+                <w:rFonts w:ascii="Times New Roman" w:eastAsia="Times New Roman" w:hAnsi="Times New Roman" w:cs="Times New Roman"/>
+                <w:b/>
+                <w:bCs/>
+                <w:color w:val="000000"/>
+                <w:sz w:val="24"/>
+                <w:szCs w:val="24"/>
+                <w:lang w:val="es-PE"/>
+              </w:rPr>
+              <w:t>Costo</w:t>
+            </w:r>
+          </w:p>
+        </w:tc>
+        <w:tc>
+          <w:tcPr>
+            <w:tcW w:w="5814" w:type="dxa"/>
+            <w:tcBorders>
+              <w:top w:val="single" w:sz="8" w:space="0" w:color="000000"/>
+              <w:left w:val="single" w:sz="8" w:space="0" w:color="000000"/>
+              <w:bottom w:val="single" w:sz="8" w:space="0" w:color="000000"/>
+              <w:right w:val="single" w:sz="8" w:space="0" w:color="000000"/>
+            </w:tcBorders>
+            <w:tcMar>
+              <w:top w:w="100" w:type="dxa"/>
+              <w:left w:w="100" w:type="dxa"/>
+              <w:bottom w:w="100" w:type="dxa"/>
+              <w:right w:w="100" w:type="dxa"/>
+            </w:tcMar>
+            <w:hideMark/>
+          </w:tcPr>
+          <w:p>
+            <w:pPr>
+              <w:spacing w:line="240" w:lineRule="auto"/>
+              <w:rPr>
+                <w:rFonts w:ascii="Times New Roman" w:eastAsia="Times New Roman" w:hAnsi="Times New Roman" w:cs="Times New Roman"/>
+                <w:sz w:val="24"/>
+                <w:szCs w:val="24"/>
+                <w:lang w:val="es-PE"/>
+              </w:rPr>
+            </w:pPr>
+            <w:r>
+              <w:rPr>
+                <w:rFonts w:ascii="Times New Roman" w:eastAsia="Times New Roman" w:hAnsi="Times New Roman" w:cs="Times New Roman"/>
+                <w:b/>
+                <w:bCs/>
+                <w:color w:val="000000"/>
+                <w:sz w:val="24"/>
+                <w:szCs w:val="24"/>
+                <w:lang w:val="es-PE"/>
+              </w:rPr>
+              <w:t>Característica</w:t>
+            </w:r>
+          </w:p>
+        </w:tc>
+      </w:tr>
+      <w:tr>
+        <w:tc>
+          <w:tcPr>
+            <w:tcW w:w="2603" w:type="dxa"/>
+            <w:tcBorders>
+              <w:top w:val="single" w:sz="8" w:space="0" w:color="000000"/>
+              <w:left w:val="single" w:sz="8" w:space="0" w:color="000000"/>
+              <w:bottom w:val="single" w:sz="8" w:space="0" w:color="000000"/>
+              <w:right w:val="single" w:sz="8" w:space="0" w:color="000000"/>
+            </w:tcBorders>
+            <w:tcMar>
+              <w:top w:w="100" w:type="dxa"/>
+              <w:left w:w="100" w:type="dxa"/>
+              <w:bottom w:w="100" w:type="dxa"/>
+              <w:right w:w="100" w:type="dxa"/>
+            </w:tcMar>
+            <w:hideMark/>
+          </w:tcPr>
+          <w:p>
+            <w:pPr>
+              <w:spacing w:line="240" w:lineRule="auto"/>
+              <w:rPr>
+                <w:rFonts w:ascii="Times New Roman" w:eastAsia="Times New Roman" w:hAnsi="Times New Roman" w:cs="Times New Roman"/>
+                <w:sz w:val="24"/>
+                <w:szCs w:val="24"/>
+                <w:lang w:val="es-PE"/>
+              </w:rPr>
+            </w:pPr>
+            <w:r>
+              <w:rPr>
+                <w:rFonts w:ascii="Times New Roman" w:eastAsia="Times New Roman" w:hAnsi="Times New Roman" w:cs="Times New Roman"/>
+                <w:color w:val="000000"/>
+                <w:sz w:val="24"/>
+                <w:szCs w:val="24"/>
+                <w:lang w:val="es-PE"/>
+              </w:rPr>
+              <w:t>Git y Github</w:t>
+            </w:r>
+          </w:p>
+        </w:tc>
+        <w:tc>
+          <w:tcPr>
+            <w:tcW w:w="0" w:type="auto"/>
+            <w:tcBorders>
+              <w:top w:val="single" w:sz="8" w:space="0" w:color="000000"/>
+              <w:left w:val="single" w:sz="8" w:space="0" w:color="000000"/>
+              <w:bottom w:val="single" w:sz="8" w:space="0" w:color="000000"/>
+              <w:right w:val="single" w:sz="8" w:space="0" w:color="000000"/>
+            </w:tcBorders>
+            <w:tcMar>
+              <w:top w:w="100" w:type="dxa"/>
+              <w:left w:w="100" w:type="dxa"/>
+              <w:bottom w:w="100" w:type="dxa"/>
+              <w:right w:w="100" w:type="dxa"/>
+            </w:tcMar>
+            <w:hideMark/>
+          </w:tcPr>
+          <w:p>
+            <w:pPr>
+              <w:spacing w:line="240" w:lineRule="auto"/>
+              <w:rPr>
+                <w:rFonts w:ascii="Times New Roman" w:eastAsia="Times New Roman" w:hAnsi="Times New Roman" w:cs="Times New Roman"/>
+                <w:sz w:val="24"/>
+                <w:szCs w:val="24"/>
+                <w:lang w:val="es-PE"/>
+              </w:rPr>
+            </w:pPr>
+            <w:r>
+              <w:rPr>
+                <w:rFonts w:ascii="Times New Roman" w:eastAsia="Times New Roman" w:hAnsi="Times New Roman" w:cs="Times New Roman"/>
+                <w:color w:val="000000"/>
+                <w:sz w:val="24"/>
+                <w:szCs w:val="24"/>
+                <w:lang w:val="es-PE"/>
+              </w:rPr>
+              <w:t>Gratuito</w:t>
+            </w:r>
+          </w:p>
+        </w:tc>
+        <w:tc>
+          <w:tcPr>
+            <w:tcW w:w="5814" w:type="dxa"/>
+            <w:tcBorders>
+              <w:top w:val="single" w:sz="8" w:space="0" w:color="000000"/>
+              <w:left w:val="single" w:sz="8" w:space="0" w:color="000000"/>
+              <w:bottom w:val="single" w:sz="8" w:space="0" w:color="000000"/>
+              <w:right w:val="single" w:sz="8" w:space="0" w:color="000000"/>
+            </w:tcBorders>
+            <w:tcMar>
+              <w:top w:w="100" w:type="dxa"/>
+              <w:left w:w="100" w:type="dxa"/>
+              <w:bottom w:w="100" w:type="dxa"/>
+              <w:right w:w="100" w:type="dxa"/>
+            </w:tcMar>
+            <w:hideMark/>
+          </w:tcPr>
+          <w:p>
+            <w:pPr>
+              <w:spacing w:line="240" w:lineRule="auto"/>
+              <w:rPr>
+                <w:rFonts w:ascii="Times New Roman" w:eastAsia="Times New Roman" w:hAnsi="Times New Roman" w:cs="Times New Roman"/>
+                <w:sz w:val="24"/>
+                <w:szCs w:val="24"/>
+                <w:lang w:val="es-PE"/>
+              </w:rPr>
+            </w:pPr>
+            <w:r>
+              <w:rPr>
+                <w:rFonts w:ascii="Times New Roman" w:eastAsia="Times New Roman" w:hAnsi="Times New Roman" w:cs="Times New Roman"/>
+                <w:color w:val="000000"/>
+                <w:sz w:val="24"/>
+                <w:szCs w:val="24"/>
+                <w:lang w:val="es-PE"/>
+              </w:rPr>
+              <w:t>C</w:t>
+            </w:r>
+            <w:r>
+              <w:rPr>
+                <w:rFonts w:ascii="Times New Roman" w:eastAsia="Times New Roman" w:hAnsi="Times New Roman" w:cs="Times New Roman"/>
+                <w:color w:val="000000"/>
+                <w:sz w:val="24"/>
+                <w:szCs w:val="24"/>
+                <w:lang w:val="es-PE"/>
+              </w:rPr>
+              <w:t>ontrol de versiones del producto.</w:t>
+            </w:r>
+          </w:p>
+        </w:tc>
+      </w:tr>
+      <w:tr>
+        <w:tc>
+          <w:tcPr>
+            <w:tcW w:w="2603" w:type="dxa"/>
+            <w:tcBorders>
+              <w:top w:val="single" w:sz="8" w:space="0" w:color="000000"/>
+              <w:left w:val="single" w:sz="8" w:space="0" w:color="000000"/>
+              <w:bottom w:val="single" w:sz="8" w:space="0" w:color="000000"/>
+              <w:right w:val="single" w:sz="8" w:space="0" w:color="000000"/>
+            </w:tcBorders>
+            <w:tcMar>
+              <w:top w:w="100" w:type="dxa"/>
+              <w:left w:w="100" w:type="dxa"/>
+              <w:bottom w:w="100" w:type="dxa"/>
+              <w:right w:w="100" w:type="dxa"/>
+            </w:tcMar>
+            <w:hideMark/>
+          </w:tcPr>
+          <w:p>
+            <w:pPr>
+              <w:spacing w:line="240" w:lineRule="auto"/>
+              <w:rPr>
+                <w:rFonts w:ascii="Times New Roman" w:eastAsia="Times New Roman" w:hAnsi="Times New Roman" w:cs="Times New Roman"/>
+                <w:sz w:val="24"/>
+                <w:szCs w:val="24"/>
+                <w:lang w:val="es-PE"/>
+              </w:rPr>
+            </w:pPr>
+            <w:r>
+              <w:rPr>
+                <w:rFonts w:ascii="Times New Roman" w:eastAsia="Times New Roman" w:hAnsi="Times New Roman" w:cs="Times New Roman"/>
+                <w:color w:val="000000"/>
+                <w:sz w:val="24"/>
+                <w:szCs w:val="24"/>
+                <w:lang w:val="es-PE"/>
+              </w:rPr>
+              <w:t>Trello</w:t>
+            </w:r>
+          </w:p>
+        </w:tc>
+        <w:tc>
+          <w:tcPr>
+            <w:tcW w:w="0" w:type="auto"/>
+            <w:tcBorders>
+              <w:top w:val="single" w:sz="8" w:space="0" w:color="000000"/>
+              <w:left w:val="single" w:sz="8" w:space="0" w:color="000000"/>
+              <w:bottom w:val="single" w:sz="8" w:space="0" w:color="000000"/>
+              <w:right w:val="single" w:sz="8" w:space="0" w:color="000000"/>
+            </w:tcBorders>
+            <w:tcMar>
+              <w:top w:w="100" w:type="dxa"/>
+              <w:left w:w="100" w:type="dxa"/>
+              <w:bottom w:w="100" w:type="dxa"/>
+              <w:right w:w="100" w:type="dxa"/>
+            </w:tcMar>
+            <w:hideMark/>
+          </w:tcPr>
+          <w:p>
+            <w:pPr>
+              <w:spacing w:line="240" w:lineRule="auto"/>
+              <w:rPr>
+                <w:rFonts w:ascii="Times New Roman" w:eastAsia="Times New Roman" w:hAnsi="Times New Roman" w:cs="Times New Roman"/>
+                <w:sz w:val="24"/>
+                <w:szCs w:val="24"/>
+                <w:lang w:val="es-PE"/>
+              </w:rPr>
+            </w:pPr>
+            <w:r>
+              <w:rPr>
+                <w:rFonts w:ascii="Times New Roman" w:eastAsia="Times New Roman" w:hAnsi="Times New Roman" w:cs="Times New Roman"/>
+                <w:color w:val="000000"/>
+                <w:sz w:val="24"/>
+                <w:szCs w:val="24"/>
+                <w:lang w:val="es-PE"/>
+              </w:rPr>
+              <w:t>Gratuito</w:t>
+            </w:r>
+          </w:p>
+        </w:tc>
+        <w:tc>
+          <w:tcPr>
+            <w:tcW w:w="5814" w:type="dxa"/>
+            <w:tcBorders>
+              <w:top w:val="single" w:sz="8" w:space="0" w:color="000000"/>
+              <w:left w:val="single" w:sz="8" w:space="0" w:color="000000"/>
+              <w:bottom w:val="single" w:sz="8" w:space="0" w:color="000000"/>
+              <w:right w:val="single" w:sz="8" w:space="0" w:color="000000"/>
+            </w:tcBorders>
+            <w:tcMar>
+              <w:top w:w="100" w:type="dxa"/>
+              <w:left w:w="100" w:type="dxa"/>
+              <w:bottom w:w="100" w:type="dxa"/>
+              <w:right w:w="100" w:type="dxa"/>
+            </w:tcMar>
+            <w:hideMark/>
+          </w:tcPr>
+          <w:p>
+            <w:pPr>
+              <w:spacing w:line="240" w:lineRule="auto"/>
+              <w:rPr>
+                <w:rFonts w:ascii="Times New Roman" w:eastAsia="Times New Roman" w:hAnsi="Times New Roman" w:cs="Times New Roman"/>
+                <w:sz w:val="24"/>
+                <w:szCs w:val="24"/>
+                <w:lang w:val="es-PE"/>
+              </w:rPr>
+            </w:pPr>
+            <w:r>
+              <w:rPr>
+                <w:rFonts w:ascii="Times New Roman" w:eastAsia="Times New Roman" w:hAnsi="Times New Roman" w:cs="Times New Roman"/>
+                <w:color w:val="000000"/>
+                <w:sz w:val="24"/>
+                <w:szCs w:val="24"/>
+                <w:lang w:val="es-PE"/>
+              </w:rPr>
+              <w:t>Organiza trabajos y fechas</w:t>
+            </w:r>
+          </w:p>
+        </w:tc>
+      </w:tr>
+      <w:tr>
+        <w:tc>
+          <w:tcPr>
+            <w:tcW w:w="2603" w:type="dxa"/>
+            <w:tcBorders>
+              <w:top w:val="single" w:sz="8" w:space="0" w:color="000000"/>
+              <w:left w:val="single" w:sz="8" w:space="0" w:color="000000"/>
+              <w:bottom w:val="single" w:sz="8" w:space="0" w:color="000000"/>
+              <w:right w:val="single" w:sz="8" w:space="0" w:color="000000"/>
+            </w:tcBorders>
+            <w:tcMar>
+              <w:top w:w="100" w:type="dxa"/>
+              <w:left w:w="100" w:type="dxa"/>
+              <w:bottom w:w="100" w:type="dxa"/>
+              <w:right w:w="100" w:type="dxa"/>
+            </w:tcMar>
+            <w:hideMark/>
+          </w:tcPr>
+          <w:p>
+            <w:pPr>
+              <w:spacing w:line="240" w:lineRule="auto"/>
+              <w:rPr>
+                <w:rFonts w:ascii="Times New Roman" w:eastAsia="Times New Roman" w:hAnsi="Times New Roman" w:cs="Times New Roman"/>
+                <w:sz w:val="24"/>
+                <w:szCs w:val="24"/>
+                <w:lang w:val="es-PE"/>
+              </w:rPr>
+            </w:pPr>
+            <w:r>
+              <w:rPr>
+                <w:rFonts w:ascii="Times New Roman" w:eastAsia="Times New Roman" w:hAnsi="Times New Roman" w:cs="Times New Roman"/>
+                <w:color w:val="000000"/>
+                <w:sz w:val="24"/>
+                <w:szCs w:val="24"/>
+                <w:lang w:val="es-PE"/>
+              </w:rPr>
+              <w:t>MS Project</w:t>
+            </w:r>
+          </w:p>
+        </w:tc>
+        <w:tc>
+          <w:tcPr>
+            <w:tcW w:w="0" w:type="auto"/>
+            <w:tcBorders>
+              <w:top w:val="single" w:sz="8" w:space="0" w:color="000000"/>
+              <w:left w:val="single" w:sz="8" w:space="0" w:color="000000"/>
+              <w:bottom w:val="single" w:sz="8" w:space="0" w:color="000000"/>
+              <w:right w:val="single" w:sz="8" w:space="0" w:color="000000"/>
+            </w:tcBorders>
+            <w:tcMar>
+              <w:top w:w="100" w:type="dxa"/>
+              <w:left w:w="100" w:type="dxa"/>
+              <w:bottom w:w="100" w:type="dxa"/>
+              <w:right w:w="100" w:type="dxa"/>
+            </w:tcMar>
+            <w:hideMark/>
+          </w:tcPr>
+          <w:p>
+            <w:pPr>
+              <w:spacing w:line="240" w:lineRule="auto"/>
+              <w:rPr>
+                <w:rFonts w:ascii="Times New Roman" w:eastAsia="Times New Roman" w:hAnsi="Times New Roman" w:cs="Times New Roman"/>
+                <w:sz w:val="24"/>
+                <w:szCs w:val="24"/>
+                <w:lang w:val="es-PE"/>
+              </w:rPr>
+            </w:pPr>
+            <w:r>
+              <w:rPr>
+                <w:rFonts w:ascii="Times New Roman" w:eastAsia="Times New Roman" w:hAnsi="Times New Roman" w:cs="Times New Roman"/>
+                <w:color w:val="000000"/>
+                <w:sz w:val="24"/>
+                <w:szCs w:val="24"/>
+                <w:lang w:val="es-PE"/>
+              </w:rPr>
+              <w:t>Gratuito</w:t>
+            </w:r>
+          </w:p>
+        </w:tc>
+        <w:tc>
+          <w:tcPr>
+            <w:tcW w:w="5814" w:type="dxa"/>
+            <w:tcBorders>
+              <w:top w:val="single" w:sz="8" w:space="0" w:color="000000"/>
+              <w:left w:val="single" w:sz="8" w:space="0" w:color="000000"/>
+              <w:bottom w:val="single" w:sz="8" w:space="0" w:color="000000"/>
+              <w:right w:val="single" w:sz="8" w:space="0" w:color="000000"/>
+            </w:tcBorders>
+            <w:tcMar>
+              <w:top w:w="100" w:type="dxa"/>
+              <w:left w:w="100" w:type="dxa"/>
+              <w:bottom w:w="100" w:type="dxa"/>
+              <w:right w:w="100" w:type="dxa"/>
+            </w:tcMar>
+            <w:hideMark/>
+          </w:tcPr>
+          <w:p>
+            <w:pPr>
+              <w:spacing w:line="240" w:lineRule="auto"/>
+              <w:rPr>
+                <w:rFonts w:ascii="Times New Roman" w:eastAsia="Times New Roman" w:hAnsi="Times New Roman" w:cs="Times New Roman"/>
+                <w:sz w:val="24"/>
+                <w:szCs w:val="24"/>
+                <w:lang w:val="es-PE"/>
+              </w:rPr>
+            </w:pPr>
+            <w:r>
+              <w:rPr>
+                <w:rFonts w:ascii="Times New Roman" w:eastAsia="Times New Roman" w:hAnsi="Times New Roman" w:cs="Times New Roman"/>
+                <w:color w:val="000000"/>
+                <w:sz w:val="24"/>
+                <w:szCs w:val="24"/>
+                <w:lang w:val="es-PE"/>
+              </w:rPr>
+              <w:t>Para</w:t>
+            </w:r>
+            <w:r>
+              <w:rPr>
+                <w:rFonts w:ascii="Times New Roman" w:eastAsia="Times New Roman" w:hAnsi="Times New Roman" w:cs="Times New Roman"/>
+                <w:color w:val="000000"/>
+                <w:sz w:val="24"/>
+                <w:szCs w:val="24"/>
+                <w:lang w:val="es-PE"/>
+              </w:rPr>
+              <w:t xml:space="preserve"> realizar</w:t>
+            </w:r>
+            <w:r>
+              <w:rPr>
+                <w:rFonts w:ascii="Times New Roman" w:eastAsia="Times New Roman" w:hAnsi="Times New Roman" w:cs="Times New Roman"/>
+                <w:color w:val="000000"/>
+                <w:sz w:val="24"/>
+                <w:szCs w:val="24"/>
+                <w:lang w:val="es-PE"/>
+              </w:rPr>
+              <w:t xml:space="preserve"> los cronogramas</w:t>
+            </w:r>
+          </w:p>
+        </w:tc>
+      </w:tr>
+    </w:tbl>
+    <w:p>
+      <w:pPr>
         <w:spacing w:line="480" w:lineRule="auto"/>
         <w:rPr>
           <w:rFonts w:ascii="Times New Roman" w:eastAsia="Times New Roman" w:hAnsi="Times New Roman" w:cs="Times New Roman"/>
@@ -3962,153 +5232,69 @@
           <w:szCs w:val="24"/>
         </w:rPr>
       </w:pPr>
-      <w:proofErr w:type="spellStart"/>
-      <w:r>
-        <w:rPr>
-          <w:rFonts w:ascii="Times New Roman" w:eastAsia="Times New Roman" w:hAnsi="Times New Roman" w:cs="Times New Roman"/>
-          <w:b/>
-          <w:sz w:val="24"/>
-          <w:szCs w:val="24"/>
-        </w:rPr>
-        <w:t>Git</w:t>
-      </w:r>
-      <w:proofErr w:type="spellEnd"/>
-      <w:r>
-        <w:rPr>
-          <w:rFonts w:ascii="Times New Roman" w:eastAsia="Times New Roman" w:hAnsi="Times New Roman" w:cs="Times New Roman"/>
-          <w:b/>
-          <w:sz w:val="24"/>
-          <w:szCs w:val="24"/>
-        </w:rPr>
-        <w:t xml:space="preserve"> y </w:t>
-      </w:r>
-      <w:proofErr w:type="spellStart"/>
-      <w:r>
-        <w:rPr>
-          <w:rFonts w:ascii="Times New Roman" w:eastAsia="Times New Roman" w:hAnsi="Times New Roman" w:cs="Times New Roman"/>
-          <w:b/>
-          <w:sz w:val="24"/>
-          <w:szCs w:val="24"/>
-        </w:rPr>
-        <w:t>Github</w:t>
-      </w:r>
-      <w:proofErr w:type="spellEnd"/>
-      <w:r>
-        <w:rPr>
-          <w:rFonts w:ascii="Times New Roman" w:eastAsia="Times New Roman" w:hAnsi="Times New Roman" w:cs="Times New Roman"/>
-          <w:b/>
-          <w:sz w:val="24"/>
-          <w:szCs w:val="24"/>
-        </w:rPr>
-        <w:t xml:space="preserve">, </w:t>
-      </w:r>
-      <w:r>
-        <w:rPr>
-          <w:rFonts w:ascii="Times New Roman" w:eastAsia="Times New Roman" w:hAnsi="Times New Roman" w:cs="Times New Roman"/>
-          <w:sz w:val="24"/>
-          <w:szCs w:val="24"/>
-        </w:rPr>
-        <w:t>para el  control de versiones del producto.</w:t>
-      </w:r>
     </w:p>
     <w:p>
       <w:pPr>
-        <w:pStyle w:val="Prrafodelista"/>
-        <w:numPr>
-          <w:ilvl w:val="0"/>
-          <w:numId w:val="11"/>
-        </w:numPr>
-        <w:spacing w:line="480" w:lineRule="auto"/>
-        <w:rPr>
-          <w:rFonts w:ascii="Times New Roman" w:eastAsia="Times New Roman" w:hAnsi="Times New Roman" w:cs="Times New Roman"/>
-          <w:b/>
-          <w:sz w:val="24"/>
-          <w:szCs w:val="24"/>
-        </w:rPr>
-      </w:pPr>
-      <w:proofErr w:type="spellStart"/>
-      <w:r>
-        <w:rPr>
-          <w:rFonts w:ascii="Times New Roman" w:eastAsia="Times New Roman" w:hAnsi="Times New Roman" w:cs="Times New Roman"/>
-          <w:b/>
-          <w:sz w:val="24"/>
-          <w:szCs w:val="24"/>
-        </w:rPr>
-        <w:t>Trello</w:t>
-      </w:r>
-      <w:proofErr w:type="spellEnd"/>
-      <w:r>
-        <w:rPr>
-          <w:rFonts w:ascii="Times New Roman" w:eastAsia="Times New Roman" w:hAnsi="Times New Roman" w:cs="Times New Roman"/>
-          <w:b/>
-          <w:sz w:val="24"/>
-          <w:szCs w:val="24"/>
-        </w:rPr>
-        <w:t xml:space="preserve">, </w:t>
-      </w:r>
-      <w:r>
-        <w:rPr>
-          <w:rFonts w:ascii="Times New Roman" w:eastAsia="Times New Roman" w:hAnsi="Times New Roman" w:cs="Times New Roman"/>
-          <w:sz w:val="24"/>
-          <w:szCs w:val="24"/>
-        </w:rPr>
-        <w:t>para organizar trabajos y fechas.</w:t>
-      </w:r>
+        <w:pStyle w:val="Titulo2"/>
+      </w:pPr>
+      <w:bookmarkStart w:id="13" w:name="_Toc21582055"/>
+      <w:r>
+        <w:t>Calendario</w:t>
+      </w:r>
+      <w:bookmarkEnd w:id="13"/>
     </w:p>
     <w:p>
       <w:pPr>
-        <w:pStyle w:val="Prrafodelista"/>
-        <w:numPr>
-          <w:ilvl w:val="0"/>
-          <w:numId w:val="11"/>
-        </w:numPr>
-        <w:spacing w:line="480" w:lineRule="auto"/>
-        <w:rPr>
-          <w:rFonts w:ascii="Times New Roman" w:eastAsia="Times New Roman" w:hAnsi="Times New Roman" w:cs="Times New Roman"/>
-          <w:b/>
-          <w:sz w:val="24"/>
-          <w:szCs w:val="24"/>
-        </w:rPr>
-      </w:pPr>
-      <w:r>
-        <w:rPr>
-          <w:rFonts w:ascii="Times New Roman" w:eastAsia="Times New Roman" w:hAnsi="Times New Roman" w:cs="Times New Roman"/>
-          <w:b/>
-          <w:sz w:val="24"/>
-          <w:szCs w:val="24"/>
-        </w:rPr>
-        <w:t xml:space="preserve">Google Cloud </w:t>
-      </w:r>
-      <w:proofErr w:type="spellStart"/>
-      <w:r>
-        <w:rPr>
-          <w:rFonts w:ascii="Times New Roman" w:eastAsia="Times New Roman" w:hAnsi="Times New Roman" w:cs="Times New Roman"/>
-          <w:b/>
-          <w:sz w:val="24"/>
-          <w:szCs w:val="24"/>
-        </w:rPr>
-        <w:t>Platform</w:t>
-      </w:r>
-      <w:proofErr w:type="spellEnd"/>
-      <w:r>
-        <w:rPr>
-          <w:rFonts w:ascii="Times New Roman" w:eastAsia="Times New Roman" w:hAnsi="Times New Roman" w:cs="Times New Roman"/>
-          <w:b/>
-          <w:sz w:val="24"/>
-          <w:szCs w:val="24"/>
-        </w:rPr>
-        <w:t>,</w:t>
+        <w:pStyle w:val="NormalWeb"/>
+        <w:spacing w:before="0" w:beforeAutospacing="0" w:after="0" w:afterAutospacing="0" w:line="480" w:lineRule="auto"/>
+        <w:rPr>
+          <w:color w:val="000000"/>
+        </w:rPr>
+      </w:pPr>
+      <w:r>
+        <w:rPr>
+          <w:color w:val="000000"/>
+        </w:rPr>
+        <w:t>A continuación se muestra una tabla que contiene las actividades de la gestión de la configuración de software, los días que tomarán realizar cada actividad y el Rol correspondiente que se encarga de realizar la actividad.</w:t>
       </w:r>
     </w:p>
     <w:p>
       <w:pPr>
-        <w:pStyle w:val="Titulo2"/>
-      </w:pPr>
-      <w:bookmarkStart w:id="10" w:name="_Toc21582055"/>
-      <w:r>
-        <w:t>Calendario</w:t>
-      </w:r>
-      <w:bookmarkEnd w:id="10"/>
+        <w:pStyle w:val="NormalWeb"/>
+        <w:spacing w:before="0" w:beforeAutospacing="0" w:after="0" w:afterAutospacing="0"/>
+      </w:pPr>
+    </w:p>
+    <w:p>
+      <w:pPr>
+        <w:pStyle w:val="Descripcin"/>
+        <w:keepNext/>
+      </w:pPr>
+      <w:bookmarkStart w:id="14" w:name="_Toc21571999"/>
+      <w:r>
+        <w:t xml:space="preserve">Tabla </w:t>
+      </w:r>
+      <w:r>
+        <w:fldChar w:fldCharType="begin"/>
+      </w:r>
+      <w:r>
+        <w:instrText xml:space="preserve"> SEQ Tabla \* ARABIC </w:instrText>
+      </w:r>
+      <w:r>
+        <w:fldChar w:fldCharType="separate"/>
+      </w:r>
+      <w:r>
+        <w:rPr>
+          <w:noProof/>
+        </w:rPr>
+        <w:t>4</w:t>
+      </w:r>
+      <w:r>
+        <w:fldChar w:fldCharType="end"/>
+      </w:r>
+      <w:r>
+        <w:t>. Tabla de calendario de actividades</w:t>
+      </w:r>
+      <w:bookmarkEnd w:id="14"/>
     </w:p>
     <w:tbl>
       <w:tblPr>
@@ -6002,7 +7188,7 @@
         <w:spacing w:line="480" w:lineRule="auto"/>
         <w:outlineLvl w:val="0"/>
       </w:pPr>
-      <w:bookmarkStart w:id="11" w:name="_Toc21582056"/>
+      <w:bookmarkStart w:id="15" w:name="_Toc21582056"/>
       <w:r>
         <w:t>Capítulo 2</w:t>
       </w:r>
@@ -6012,7 +7198,7 @@
       <w:r>
         <w:t>Identificación</w:t>
       </w:r>
-      <w:bookmarkEnd w:id="11"/>
+      <w:bookmarkEnd w:id="15"/>
     </w:p>
     <w:p>
       <w:pPr>
@@ -6024,7 +7210,7 @@
           <w:szCs w:val="24"/>
         </w:rPr>
       </w:pPr>
-      <w:bookmarkStart w:id="12" w:name="_Toc21582057"/>
+      <w:bookmarkStart w:id="16" w:name="_Toc21582057"/>
       <w:r>
         <w:rPr>
           <w:rFonts w:ascii="Times New Roman" w:eastAsia="Times New Roman" w:hAnsi="Times New Roman" w:cs="Times New Roman"/>
@@ -6052,7 +7238,40 @@
         </w:rPr>
         <w:t>, origen, proyecto)</w:t>
       </w:r>
-      <w:bookmarkEnd w:id="12"/>
+      <w:bookmarkEnd w:id="16"/>
+    </w:p>
+    <w:p/>
+    <w:p>
+      <w:pPr>
+        <w:pStyle w:val="Descripcin"/>
+        <w:keepNext/>
+      </w:pPr>
+      <w:bookmarkStart w:id="17" w:name="_Toc21572000"/>
+      <w:r>
+        <w:t xml:space="preserve">Tabla </w:t>
+      </w:r>
+      <w:r>
+        <w:fldChar w:fldCharType="begin"/>
+      </w:r>
+      <w:r>
+        <w:instrText xml:space="preserve"> SEQ Tabla \* ARABIC </w:instrText>
+      </w:r>
+      <w:r>
+        <w:fldChar w:fldCharType="separate"/>
+      </w:r>
+      <w:r>
+        <w:rPr>
+          <w:noProof/>
+        </w:rPr>
+        <w:t>5</w:t>
+      </w:r>
+      <w:r>
+        <w:fldChar w:fldCharType="end"/>
+      </w:r>
+      <w:r>
+        <w:t>. Tabla que describe los tipos de ítem, nombre, origen y proyecto al que pertenece</w:t>
+      </w:r>
+      <w:bookmarkEnd w:id="17"/>
     </w:p>
     <w:tbl>
       <w:tblPr>
@@ -6078,7 +7297,7 @@
       </w:tblGrid>
       <w:tr>
         <w:trPr>
-          <w:trHeight w:val="2089"/>
+          <w:trHeight w:val="966"/>
         </w:trPr>
         <w:tc>
           <w:tcPr>
@@ -8025,14 +9244,14 @@
       <w:r>
         <w:br w:type="page"/>
       </w:r>
-      <w:bookmarkStart w:id="13" w:name="_Toc21582058"/>
+      <w:bookmarkStart w:id="18" w:name="_Toc21582058"/>
       <w:r>
         <w:t>Defini</w:t>
       </w:r>
       <w:r>
         <w:t>ción de la nomenclatura de Ítem</w:t>
       </w:r>
-      <w:bookmarkEnd w:id="13"/>
+      <w:bookmarkEnd w:id="18"/>
     </w:p>
     <w:p>
       <w:pPr>
@@ -8131,15 +9350,15 @@
               <w:spacing w:line="480" w:lineRule="auto"/>
               <w:rPr>
                 <w:rFonts w:ascii="Times New Roman" w:eastAsia="Times New Roman" w:hAnsi="Times New Roman" w:cs="Times New Roman"/>
-                <w:sz w:val="24"/>
-                <w:szCs w:val="24"/>
-              </w:rPr>
-            </w:pPr>
-            <w:r>
-              <w:rPr>
-                <w:rFonts w:ascii="Times New Roman" w:eastAsia="Times New Roman" w:hAnsi="Times New Roman" w:cs="Times New Roman"/>
-                <w:sz w:val="18"/>
-                <w:szCs w:val="18"/>
+                <w:sz w:val="16"/>
+                <w:szCs w:val="16"/>
+              </w:rPr>
+            </w:pPr>
+            <w:r>
+              <w:rPr>
+                <w:rFonts w:ascii="Times New Roman" w:eastAsia="Times New Roman" w:hAnsi="Times New Roman" w:cs="Times New Roman"/>
+                <w:sz w:val="16"/>
+                <w:szCs w:val="16"/>
               </w:rPr>
               <w:t>[ACRONIMO_NOMBRE_DOCUMENTO]</w:t>
             </w:r>
@@ -8236,15 +9455,15 @@
               <w:spacing w:line="480" w:lineRule="auto"/>
               <w:rPr>
                 <w:rFonts w:ascii="Times New Roman" w:eastAsia="Times New Roman" w:hAnsi="Times New Roman" w:cs="Times New Roman"/>
-                <w:sz w:val="18"/>
-                <w:szCs w:val="18"/>
-              </w:rPr>
-            </w:pPr>
-            <w:r>
-              <w:rPr>
-                <w:rFonts w:ascii="Times New Roman" w:eastAsia="Times New Roman" w:hAnsi="Times New Roman" w:cs="Times New Roman"/>
-                <w:sz w:val="18"/>
-                <w:szCs w:val="18"/>
+                <w:sz w:val="16"/>
+                <w:szCs w:val="16"/>
+              </w:rPr>
+            </w:pPr>
+            <w:r>
+              <w:rPr>
+                <w:rFonts w:ascii="Times New Roman" w:eastAsia="Times New Roman" w:hAnsi="Times New Roman" w:cs="Times New Roman"/>
+                <w:sz w:val="16"/>
+                <w:szCs w:val="16"/>
               </w:rPr>
               <w:t>[ACRONIMO_NOMBRE_PROYECTO]-[ACRONIMO_NOMBRE_DOCUMENTO]</w:t>
             </w:r>
@@ -8473,15 +9692,15 @@
               <w:rPr>
                 <w:rFonts w:ascii="Times New Roman" w:eastAsia="Times New Roman" w:hAnsi="Times New Roman" w:cs="Times New Roman"/>
                 <w:b/>
-                <w:sz w:val="24"/>
-                <w:szCs w:val="24"/>
-              </w:rPr>
-            </w:pPr>
-            <w:r>
-              <w:rPr>
-                <w:rFonts w:ascii="Times New Roman" w:eastAsia="Times New Roman" w:hAnsi="Times New Roman" w:cs="Times New Roman"/>
-                <w:sz w:val="18"/>
-                <w:szCs w:val="18"/>
+                <w:sz w:val="16"/>
+                <w:szCs w:val="16"/>
+              </w:rPr>
+            </w:pPr>
+            <w:r>
+              <w:rPr>
+                <w:rFonts w:ascii="Times New Roman" w:eastAsia="Times New Roman" w:hAnsi="Times New Roman" w:cs="Times New Roman"/>
+                <w:sz w:val="16"/>
+                <w:szCs w:val="16"/>
               </w:rPr>
               <w:t>[ACRONIMO_NOMBRE_PROYECTO]-IF-[TIPO_DE_SOFTWARE]</w:t>
             </w:r>
@@ -8588,15 +9807,15 @@
               <w:rPr>
                 <w:rFonts w:ascii="Times New Roman" w:eastAsia="Times New Roman" w:hAnsi="Times New Roman" w:cs="Times New Roman"/>
                 <w:b/>
-                <w:sz w:val="24"/>
-                <w:szCs w:val="24"/>
-              </w:rPr>
-            </w:pPr>
-            <w:r>
-              <w:rPr>
-                <w:rFonts w:ascii="Times New Roman" w:eastAsia="Times New Roman" w:hAnsi="Times New Roman" w:cs="Times New Roman"/>
-                <w:sz w:val="18"/>
-                <w:szCs w:val="18"/>
+                <w:sz w:val="16"/>
+                <w:szCs w:val="16"/>
+              </w:rPr>
+            </w:pPr>
+            <w:r>
+              <w:rPr>
+                <w:rFonts w:ascii="Times New Roman" w:eastAsia="Times New Roman" w:hAnsi="Times New Roman" w:cs="Times New Roman"/>
+                <w:sz w:val="16"/>
+                <w:szCs w:val="16"/>
               </w:rPr>
               <w:t>[ACRONIMO_NOMBRE_PROYECTO]-IS-[TIPO_DE_SOFTWARE]</w:t>
             </w:r>
@@ -8695,11 +9914,15 @@
               <w:rPr>
                 <w:rFonts w:ascii="Times New Roman" w:eastAsia="Times New Roman" w:hAnsi="Times New Roman" w:cs="Times New Roman"/>
                 <w:b/>
-              </w:rPr>
-            </w:pPr>
-            <w:r>
-              <w:rPr>
-                <w:rFonts w:ascii="Times New Roman" w:eastAsia="Times New Roman" w:hAnsi="Times New Roman" w:cs="Times New Roman"/>
+                <w:sz w:val="18"/>
+                <w:szCs w:val="18"/>
+              </w:rPr>
+            </w:pPr>
+            <w:r>
+              <w:rPr>
+                <w:rFonts w:ascii="Times New Roman" w:eastAsia="Times New Roman" w:hAnsi="Times New Roman" w:cs="Times New Roman"/>
+                <w:sz w:val="18"/>
+                <w:szCs w:val="18"/>
               </w:rPr>
               <w:t>Agregar en minúsculas, las dos siguientes letras del acrónimo.</w:t>
             </w:r>
@@ -8776,14 +9999,73 @@
       <w:pPr>
         <w:pStyle w:val="Titulo2"/>
       </w:pPr>
-      <w:bookmarkStart w:id="14" w:name="_Toc21582059"/>
+      <w:bookmarkStart w:id="19" w:name="_Toc21582059"/>
       <w:r>
         <w:t>Lista de Ítem con la nomenclatura (Cuadro de lista de ítem con su nomenclatura: Nomenclatura del ítem, extensión, nomenclatura proyecto)</w:t>
       </w:r>
-      <w:bookmarkEnd w:id="14"/>
+      <w:bookmarkEnd w:id="19"/>
       <w:r>
         <w:t xml:space="preserve"> </w:t>
       </w:r>
+    </w:p>
+    <w:p>
+      <w:pPr>
+        <w:pStyle w:val="NormalWeb"/>
+        <w:spacing w:before="0" w:beforeAutospacing="0" w:after="0" w:afterAutospacing="0" w:line="480" w:lineRule="auto"/>
+        <w:rPr>
+          <w:color w:val="000000"/>
+        </w:rPr>
+      </w:pPr>
+      <w:r>
+        <w:rPr>
+          <w:color w:val="000000"/>
+        </w:rPr>
+        <w:t xml:space="preserve">A continuación se muestra una tabla que contiene una lista de </w:t>
+      </w:r>
+      <w:r>
+        <w:rPr>
+          <w:color w:val="000000"/>
+        </w:rPr>
+        <w:t>ítem</w:t>
+      </w:r>
+      <w:r>
+        <w:rPr>
+          <w:color w:val="000000"/>
+        </w:rPr>
+        <w:t xml:space="preserve"> de configuración con la nomenclatura establecida en el punto anterior.</w:t>
+      </w:r>
+    </w:p>
+    <w:p>
+      <w:pPr>
+        <w:pStyle w:val="Descripcin"/>
+        <w:keepNext/>
+      </w:pPr>
+      <w:bookmarkStart w:id="20" w:name="_Toc21572001"/>
+      <w:r>
+        <w:t xml:space="preserve">Tabla </w:t>
+      </w:r>
+      <w:r>
+        <w:fldChar w:fldCharType="begin"/>
+      </w:r>
+      <w:r>
+        <w:instrText xml:space="preserve"> SEQ Tabla \* ARABIC </w:instrText>
+      </w:r>
+      <w:r>
+        <w:fldChar w:fldCharType="separate"/>
+      </w:r>
+      <w:r>
+        <w:rPr>
+          <w:noProof/>
+        </w:rPr>
+        <w:t>6</w:t>
+      </w:r>
+      <w:r>
+        <w:fldChar w:fldCharType="end"/>
+      </w:r>
+      <w:r>
+        <w:t>. Tabla de lista de ítems con nomenclatura</w:t>
+      </w:r>
+      <w:bookmarkEnd w:id="20"/>
     </w:p>
     <w:tbl>
       <w:tblPr>
@@ -9027,18 +10309,8 @@
                 <w:sz w:val="24"/>
                 <w:szCs w:val="24"/>
               </w:rPr>
-              <w:t>.</w:t>
-            </w:r>
-            <w:proofErr w:type="spellStart"/>
-            <w:r>
-              <w:rPr>
-                <w:rFonts w:ascii="Times New Roman" w:eastAsia="Times New Roman" w:hAnsi="Times New Roman" w:cs="Times New Roman"/>
-                <w:sz w:val="24"/>
-                <w:szCs w:val="24"/>
-              </w:rPr>
-              <w:t>docx</w:t>
-            </w:r>
-            <w:proofErr w:type="spellEnd"/>
+              <w:t>.docx</w:t>
+            </w:r>
           </w:p>
         </w:tc>
         <w:tc>
@@ -9139,18 +10411,8 @@
                 <w:sz w:val="24"/>
                 <w:szCs w:val="24"/>
               </w:rPr>
-              <w:t xml:space="preserve">Project </w:t>
-            </w:r>
-            <w:proofErr w:type="spellStart"/>
-            <w:r>
-              <w:rPr>
-                <w:rFonts w:ascii="Times New Roman" w:eastAsia="Times New Roman" w:hAnsi="Times New Roman" w:cs="Times New Roman"/>
-                <w:sz w:val="24"/>
-                <w:szCs w:val="24"/>
-              </w:rPr>
-              <w:t>Charter</w:t>
-            </w:r>
-            <w:proofErr w:type="spellEnd"/>
+              <w:t>Acta de Constitución</w:t>
+            </w:r>
           </w:p>
         </w:tc>
         <w:tc>
@@ -9180,18 +10442,8 @@
                 <w:sz w:val="24"/>
                 <w:szCs w:val="24"/>
               </w:rPr>
-              <w:t>.</w:t>
-            </w:r>
-            <w:proofErr w:type="spellStart"/>
-            <w:r>
-              <w:rPr>
-                <w:rFonts w:ascii="Times New Roman" w:eastAsia="Times New Roman" w:hAnsi="Times New Roman" w:cs="Times New Roman"/>
-                <w:sz w:val="24"/>
-                <w:szCs w:val="24"/>
-              </w:rPr>
-              <w:t>docx</w:t>
-            </w:r>
-            <w:proofErr w:type="spellEnd"/>
+              <w:t>.docx</w:t>
+            </w:r>
           </w:p>
         </w:tc>
         <w:tc>
@@ -9316,18 +10568,8 @@
                 <w:sz w:val="24"/>
                 <w:szCs w:val="24"/>
               </w:rPr>
-              <w:t>.</w:t>
-            </w:r>
-            <w:proofErr w:type="spellStart"/>
-            <w:r>
-              <w:rPr>
-                <w:rFonts w:ascii="Times New Roman" w:eastAsia="Times New Roman" w:hAnsi="Times New Roman" w:cs="Times New Roman"/>
-                <w:sz w:val="24"/>
-                <w:szCs w:val="24"/>
-              </w:rPr>
-              <w:t>docx</w:t>
-            </w:r>
-            <w:proofErr w:type="spellEnd"/>
+              <w:t>.docx</w:t>
+            </w:r>
           </w:p>
         </w:tc>
         <w:tc>
@@ -9459,18 +10701,8 @@
                 <w:sz w:val="24"/>
                 <w:szCs w:val="24"/>
               </w:rPr>
-              <w:t>.</w:t>
-            </w:r>
-            <w:proofErr w:type="spellStart"/>
-            <w:r>
-              <w:rPr>
-                <w:rFonts w:ascii="Times New Roman" w:eastAsia="Times New Roman" w:hAnsi="Times New Roman" w:cs="Times New Roman"/>
-                <w:sz w:val="24"/>
-                <w:szCs w:val="24"/>
-              </w:rPr>
-              <w:t>docx</w:t>
-            </w:r>
-            <w:proofErr w:type="spellEnd"/>
+              <w:t>.docx</w:t>
+            </w:r>
           </w:p>
         </w:tc>
         <w:tc>
@@ -9602,18 +10834,8 @@
                 <w:sz w:val="24"/>
                 <w:szCs w:val="24"/>
               </w:rPr>
-              <w:t>.</w:t>
-            </w:r>
-            <w:proofErr w:type="spellStart"/>
-            <w:r>
-              <w:rPr>
-                <w:rFonts w:ascii="Times New Roman" w:eastAsia="Times New Roman" w:hAnsi="Times New Roman" w:cs="Times New Roman"/>
-                <w:sz w:val="24"/>
-                <w:szCs w:val="24"/>
-              </w:rPr>
-              <w:t>docx</w:t>
-            </w:r>
-            <w:proofErr w:type="spellEnd"/>
+              <w:t>.docx</w:t>
+            </w:r>
           </w:p>
         </w:tc>
         <w:tc>
@@ -9745,18 +10967,8 @@
                 <w:sz w:val="24"/>
                 <w:szCs w:val="24"/>
               </w:rPr>
-              <w:t>.</w:t>
-            </w:r>
-            <w:proofErr w:type="spellStart"/>
-            <w:r>
-              <w:rPr>
-                <w:rFonts w:ascii="Times New Roman" w:eastAsia="Times New Roman" w:hAnsi="Times New Roman" w:cs="Times New Roman"/>
-                <w:sz w:val="24"/>
-                <w:szCs w:val="24"/>
-              </w:rPr>
-              <w:t>docx</w:t>
-            </w:r>
-            <w:proofErr w:type="spellEnd"/>
+              <w:t>.docx</w:t>
+            </w:r>
           </w:p>
         </w:tc>
         <w:tc>
@@ -9793,18 +11005,8 @@
                 <w:sz w:val="24"/>
                 <w:szCs w:val="24"/>
               </w:rPr>
-              <w:t>SAV-</w:t>
-            </w:r>
-            <w:proofErr w:type="spellStart"/>
-            <w:r>
-              <w:rPr>
-                <w:rFonts w:ascii="Times New Roman" w:eastAsia="Times New Roman" w:hAnsi="Times New Roman" w:cs="Times New Roman"/>
-                <w:sz w:val="24"/>
-                <w:szCs w:val="24"/>
-              </w:rPr>
-              <w:t>PGCam</w:t>
-            </w:r>
-            <w:proofErr w:type="spellEnd"/>
+              <w:t>SAV-PGCam</w:t>
+            </w:r>
           </w:p>
         </w:tc>
         <w:tc>
@@ -9898,18 +11100,8 @@
                 <w:sz w:val="24"/>
                 <w:szCs w:val="24"/>
               </w:rPr>
-              <w:t>.</w:t>
-            </w:r>
-            <w:proofErr w:type="spellStart"/>
-            <w:r>
-              <w:rPr>
-                <w:rFonts w:ascii="Times New Roman" w:eastAsia="Times New Roman" w:hAnsi="Times New Roman" w:cs="Times New Roman"/>
-                <w:sz w:val="24"/>
-                <w:szCs w:val="24"/>
-              </w:rPr>
-              <w:t>docx</w:t>
-            </w:r>
-            <w:proofErr w:type="spellEnd"/>
+              <w:t>.docx</w:t>
+            </w:r>
           </w:p>
         </w:tc>
         <w:tc>
@@ -10041,18 +11233,8 @@
                 <w:sz w:val="24"/>
                 <w:szCs w:val="24"/>
               </w:rPr>
-              <w:t>.</w:t>
-            </w:r>
-            <w:proofErr w:type="spellStart"/>
-            <w:r>
-              <w:rPr>
-                <w:rFonts w:ascii="Times New Roman" w:eastAsia="Times New Roman" w:hAnsi="Times New Roman" w:cs="Times New Roman"/>
-                <w:sz w:val="24"/>
-                <w:szCs w:val="24"/>
-              </w:rPr>
-              <w:t>docx</w:t>
-            </w:r>
-            <w:proofErr w:type="spellEnd"/>
+              <w:t>.docx</w:t>
+            </w:r>
           </w:p>
         </w:tc>
         <w:tc>
@@ -10184,18 +11366,8 @@
                 <w:sz w:val="24"/>
                 <w:szCs w:val="24"/>
               </w:rPr>
-              <w:t>.</w:t>
-            </w:r>
-            <w:proofErr w:type="spellStart"/>
-            <w:r>
-              <w:rPr>
-                <w:rFonts w:ascii="Times New Roman" w:eastAsia="Times New Roman" w:hAnsi="Times New Roman" w:cs="Times New Roman"/>
-                <w:sz w:val="24"/>
-                <w:szCs w:val="24"/>
-              </w:rPr>
-              <w:t>docx</w:t>
-            </w:r>
-            <w:proofErr w:type="spellEnd"/>
+              <w:t>.docx</w:t>
+            </w:r>
           </w:p>
         </w:tc>
         <w:tc>
@@ -10327,18 +11499,8 @@
                 <w:sz w:val="24"/>
                 <w:szCs w:val="24"/>
               </w:rPr>
-              <w:t>.</w:t>
-            </w:r>
-            <w:proofErr w:type="spellStart"/>
-            <w:r>
-              <w:rPr>
-                <w:rFonts w:ascii="Times New Roman" w:eastAsia="Times New Roman" w:hAnsi="Times New Roman" w:cs="Times New Roman"/>
-                <w:sz w:val="24"/>
-                <w:szCs w:val="24"/>
-              </w:rPr>
-              <w:t>docx</w:t>
-            </w:r>
-            <w:proofErr w:type="spellEnd"/>
+              <w:t>.docx</w:t>
+            </w:r>
           </w:p>
         </w:tc>
         <w:tc>
@@ -10439,7 +11601,15 @@
                 <w:sz w:val="24"/>
                 <w:szCs w:val="24"/>
               </w:rPr>
-              <w:t>Código Fuente</w:t>
+              <w:t>Código Fuent</w:t>
+            </w:r>
+            <w:r>
+              <w:rPr>
+                <w:rFonts w:ascii="Times New Roman" w:eastAsia="Times New Roman" w:hAnsi="Times New Roman" w:cs="Times New Roman"/>
+                <w:sz w:val="24"/>
+                <w:szCs w:val="24"/>
+              </w:rPr>
+              <w:t>e</w:t>
             </w:r>
           </w:p>
         </w:tc>
@@ -10470,18 +11640,8 @@
                 <w:sz w:val="24"/>
                 <w:szCs w:val="24"/>
               </w:rPr>
-              <w:t>.</w:t>
-            </w:r>
-            <w:proofErr w:type="spellStart"/>
-            <w:r>
-              <w:rPr>
-                <w:rFonts w:ascii="Times New Roman" w:eastAsia="Times New Roman" w:hAnsi="Times New Roman" w:cs="Times New Roman"/>
-                <w:sz w:val="24"/>
-                <w:szCs w:val="24"/>
-              </w:rPr>
-              <w:t>docx</w:t>
-            </w:r>
-            <w:proofErr w:type="spellEnd"/>
+              <w:t>.docx</w:t>
+            </w:r>
           </w:p>
         </w:tc>
         <w:tc>
@@ -12570,7 +13730,6 @@
     <w:name w:val="Normal (Web)"/>
     <w:basedOn w:val="Normal"/>
     <w:uiPriority w:val="99"/>
-    <w:semiHidden/>
     <w:unhideWhenUsed/>
     <w:rsid w:val="00643446"/>
     <w:pPr>
@@ -12853,6 +14012,14 @@
       <w:sz w:val="18"/>
       <w:szCs w:val="18"/>
     </w:rPr>
+  </w:style>
+  <w:style w:type="paragraph" w:styleId="Tabladeilustraciones">
+    <w:name w:val="table of figures"/>
+    <w:basedOn w:val="Normal"/>
+    <w:next w:val="Normal"/>
+    <w:uiPriority w:val="99"/>
+    <w:unhideWhenUsed/>
+    <w:rsid w:val="00A55CA3"/>
   </w:style>
 </w:styles>
 </file>
@@ -13182,7 +14349,7 @@
 </file>
 
 <file path=customXml/itemProps1.xml><?xml version="1.0" encoding="utf-8"?>
-<ds:datastoreItem xmlns:ds="http://schemas.openxmlformats.org/officeDocument/2006/customXml" ds:itemID="{E49860BC-BFFF-4FF0-8422-3A4E97597879}">
+<ds:datastoreItem xmlns:ds="http://schemas.openxmlformats.org/officeDocument/2006/customXml" ds:itemID="{28B545D3-4487-48AB-A604-F74DAB75434F}">
   <ds:schemaRefs>
     <ds:schemaRef ds:uri="http://schemas.openxmlformats.org/officeDocument/2006/bibliography"/>
   </ds:schemaRefs>

</xml_diff>

<commit_message>
Agregando punto 3.1 al plan de gestion de configuracion
</commit_message>
<xml_diff>
--- a/DOCUMENTOS/GESTION/SAV-PGC.docx
+++ b/DOCUMENTOS/GESTION/SAV-PGC.docx
@@ -402,8 +402,6 @@
           <w:szCs w:val="24"/>
         </w:rPr>
       </w:pPr>
-      <w:bookmarkStart w:id="0" w:name="_GoBack"/>
-      <w:bookmarkEnd w:id="0"/>
       <w:r>
         <w:rPr>
           <w:rFonts w:ascii="Times New Roman" w:eastAsia="Times New Roman" w:hAnsi="Times New Roman" w:cs="Times New Roman"/>
@@ -2825,7 +2823,7 @@
         <w:spacing w:line="480" w:lineRule="auto"/>
         <w:outlineLvl w:val="0"/>
       </w:pPr>
-      <w:bookmarkStart w:id="1" w:name="_Toc21582046"/>
+      <w:bookmarkStart w:id="0" w:name="_Toc21582046"/>
       <w:r>
         <w:t xml:space="preserve">Capítulo 1 </w:t>
       </w:r>
@@ -2834,21 +2832,21 @@
       </w:r>
       <w:r>
         <w:t>Planificación de la SCM</w:t>
+      </w:r>
+      <w:bookmarkEnd w:id="0"/>
+    </w:p>
+    <w:p>
+      <w:pPr>
+        <w:pStyle w:val="Titulo2"/>
+      </w:pPr>
+      <w:bookmarkStart w:id="1" w:name="_Toc21582047"/>
+      <w:r>
+        <w:t>Planificación</w:t>
       </w:r>
       <w:bookmarkEnd w:id="1"/>
     </w:p>
     <w:p>
       <w:pPr>
-        <w:pStyle w:val="Titulo2"/>
-      </w:pPr>
-      <w:bookmarkStart w:id="2" w:name="_Toc21582047"/>
-      <w:r>
-        <w:t>Planificación</w:t>
-      </w:r>
-      <w:bookmarkEnd w:id="2"/>
-    </w:p>
-    <w:p>
-      <w:pPr>
         <w:pStyle w:val="Ttulo3"/>
         <w:spacing w:line="480" w:lineRule="auto"/>
         <w:ind w:firstLine="709"/>
@@ -2859,7 +2857,7 @@
           <w:szCs w:val="24"/>
         </w:rPr>
       </w:pPr>
-      <w:bookmarkStart w:id="3" w:name="_Toc21582048"/>
+      <w:bookmarkStart w:id="2" w:name="_Toc21582048"/>
       <w:r>
         <w:rPr>
           <w:rStyle w:val="Titulo3Car"/>
@@ -2921,7 +2919,7 @@
         </w:rPr>
         <w:t>:</w:t>
       </w:r>
-      <w:bookmarkEnd w:id="3"/>
+      <w:bookmarkEnd w:id="2"/>
     </w:p>
     <w:p>
       <w:pPr>
@@ -3094,7 +3092,7 @@
           <w:szCs w:val="24"/>
         </w:rPr>
       </w:pPr>
-      <w:bookmarkStart w:id="4" w:name="_Toc21582049"/>
+      <w:bookmarkStart w:id="3" w:name="_Toc21582049"/>
       <w:r>
         <w:rPr>
           <w:rStyle w:val="Titulo3Car"/>
@@ -3138,6 +3136,66 @@
         </w:rPr>
         <w:t>nuestra empresa se genera cuando desarrollamos un proyecto de software, pues lo miembros del equipo de desarrollo usan diferentes repositorios, esto genera que el jefe de proyecto no realice un eficiente control de versiones, además genera retrasos de entrega. Estos problemas se generan por la falta de capacitación en el uso de repositorios como github, los miembros del equipo no saben lo que deben hacer cada vez que quieren cambiar algo es por eso que cada uno trabaja por su propia cuenta.</w:t>
       </w:r>
+      <w:bookmarkEnd w:id="3"/>
+    </w:p>
+    <w:p>
+      <w:pPr>
+        <w:pStyle w:val="Ttulo3"/>
+        <w:spacing w:line="480" w:lineRule="auto"/>
+        <w:ind w:firstLine="709"/>
+        <w:rPr>
+          <w:rFonts w:ascii="Times New Roman" w:eastAsia="Times New Roman" w:hAnsi="Times New Roman" w:cs="Times New Roman"/>
+          <w:color w:val="auto"/>
+          <w:sz w:val="24"/>
+          <w:szCs w:val="24"/>
+        </w:rPr>
+      </w:pPr>
+      <w:bookmarkStart w:id="4" w:name="_Toc21582050"/>
+      <w:r>
+        <w:rPr>
+          <w:rStyle w:val="Titulo3Car"/>
+          <w:rFonts w:eastAsia="Arial"/>
+          <w:color w:val="auto"/>
+        </w:rPr>
+        <w:t>Propósito.</w:t>
+      </w:r>
+      <w:r>
+        <w:rPr>
+          <w:rFonts w:ascii="Times New Roman" w:eastAsia="Times New Roman" w:hAnsi="Times New Roman" w:cs="Times New Roman"/>
+          <w:b/>
+          <w:color w:val="auto"/>
+          <w:sz w:val="24"/>
+          <w:szCs w:val="24"/>
+        </w:rPr>
+        <w:t xml:space="preserve"> </w:t>
+      </w:r>
+      <w:r>
+        <w:rPr>
+          <w:rFonts w:ascii="Times New Roman" w:eastAsia="Times New Roman" w:hAnsi="Times New Roman" w:cs="Times New Roman"/>
+          <w:color w:val="auto"/>
+          <w:sz w:val="24"/>
+          <w:szCs w:val="24"/>
+        </w:rPr>
+        <w:t>El propósi</w:t>
+      </w:r>
+      <w:r>
+        <w:rPr>
+          <w:rFonts w:ascii="Times New Roman" w:eastAsia="Times New Roman" w:hAnsi="Times New Roman" w:cs="Times New Roman"/>
+          <w:color w:val="auto"/>
+          <w:sz w:val="24"/>
+          <w:szCs w:val="24"/>
+        </w:rPr>
+        <w:t xml:space="preserve">to es elaborar un documento que </w:t>
+      </w:r>
+      <w:r>
+        <w:rPr>
+          <w:rFonts w:ascii="Times New Roman" w:eastAsia="Times New Roman" w:hAnsi="Times New Roman" w:cs="Times New Roman"/>
+          <w:color w:val="auto"/>
+          <w:sz w:val="24"/>
+          <w:szCs w:val="24"/>
+        </w:rPr>
+        <w:t>contenga las normas, políticas, directrices, definiciones de nomenclatura y procedimientos  para poder desarrollar las actividades de la gestión de configuración adecuadamente.</w:t>
+      </w:r>
       <w:bookmarkEnd w:id="4"/>
     </w:p>
     <w:p>
@@ -3147,20 +3205,13 @@
         <w:ind w:firstLine="709"/>
         <w:rPr>
           <w:rFonts w:ascii="Times New Roman" w:eastAsia="Times New Roman" w:hAnsi="Times New Roman" w:cs="Times New Roman"/>
+          <w:b/>
           <w:color w:val="auto"/>
           <w:sz w:val="24"/>
           <w:szCs w:val="24"/>
         </w:rPr>
       </w:pPr>
-      <w:bookmarkStart w:id="5" w:name="_Toc21582050"/>
-      <w:r>
-        <w:rPr>
-          <w:rStyle w:val="Titulo3Car"/>
-          <w:rFonts w:eastAsia="Arial"/>
-          <w:color w:val="auto"/>
-        </w:rPr>
-        <w:t>Propósito.</w:t>
-      </w:r>
+      <w:bookmarkStart w:id="5" w:name="_Toc21582051"/>
       <w:r>
         <w:rPr>
           <w:rFonts w:ascii="Times New Roman" w:eastAsia="Times New Roman" w:hAnsi="Times New Roman" w:cs="Times New Roman"/>
@@ -3169,7 +3220,7 @@
           <w:sz w:val="24"/>
           <w:szCs w:val="24"/>
         </w:rPr>
-        <w:t xml:space="preserve"> </w:t>
+        <w:t xml:space="preserve">Finalidad del plan. </w:t>
       </w:r>
       <w:r>
         <w:rPr>
@@ -3178,92 +3229,39 @@
           <w:sz w:val="24"/>
           <w:szCs w:val="24"/>
         </w:rPr>
-        <w:t>El propósi</w:t>
-      </w:r>
-      <w:r>
-        <w:rPr>
-          <w:rFonts w:ascii="Times New Roman" w:eastAsia="Times New Roman" w:hAnsi="Times New Roman" w:cs="Times New Roman"/>
-          <w:color w:val="auto"/>
-          <w:sz w:val="24"/>
-          <w:szCs w:val="24"/>
-        </w:rPr>
-        <w:t xml:space="preserve">to es elaborar un documento que </w:t>
-      </w:r>
-      <w:r>
-        <w:rPr>
-          <w:rFonts w:ascii="Times New Roman" w:eastAsia="Times New Roman" w:hAnsi="Times New Roman" w:cs="Times New Roman"/>
-          <w:color w:val="auto"/>
-          <w:sz w:val="24"/>
-          <w:szCs w:val="24"/>
-        </w:rPr>
-        <w:t>contenga las normas, políticas, directrices, definiciones de nomenclatura y procedimientos  para poder desarrollar las actividades de la gestión de configuración adecuadamente.</w:t>
+        <w:t>La finalidad de este documento es permitir trabajar los diferentes proyectos que desarrolle la empresa utilizando un estándar, de tal forma que permita llevar un eficiente control de los proyectos, recursos y los tiempos para el desarrollo.</w:t>
       </w:r>
       <w:bookmarkEnd w:id="5"/>
     </w:p>
     <w:p>
       <w:pPr>
-        <w:pStyle w:val="Ttulo3"/>
         <w:spacing w:line="480" w:lineRule="auto"/>
-        <w:ind w:firstLine="709"/>
         <w:rPr>
           <w:rFonts w:ascii="Times New Roman" w:eastAsia="Times New Roman" w:hAnsi="Times New Roman" w:cs="Times New Roman"/>
           <w:b/>
-          <w:color w:val="auto"/>
-          <w:sz w:val="24"/>
-          <w:szCs w:val="24"/>
-        </w:rPr>
-      </w:pPr>
-      <w:bookmarkStart w:id="6" w:name="_Toc21582051"/>
-      <w:r>
-        <w:rPr>
-          <w:rFonts w:ascii="Times New Roman" w:eastAsia="Times New Roman" w:hAnsi="Times New Roman" w:cs="Times New Roman"/>
-          <w:b/>
-          <w:color w:val="auto"/>
-          <w:sz w:val="24"/>
-          <w:szCs w:val="24"/>
-        </w:rPr>
-        <w:t xml:space="preserve">Finalidad del plan. </w:t>
-      </w:r>
-      <w:r>
-        <w:rPr>
-          <w:rFonts w:ascii="Times New Roman" w:eastAsia="Times New Roman" w:hAnsi="Times New Roman" w:cs="Times New Roman"/>
-          <w:color w:val="auto"/>
-          <w:sz w:val="24"/>
-          <w:szCs w:val="24"/>
-        </w:rPr>
-        <w:t>La finalidad de este documento es permitir trabajar los diferentes proyectos que desarrolle la empresa utilizando un estándar, de tal forma que permita llevar un eficiente control de los proyectos, recursos y los tiempos para el desarrollo.</w:t>
+          <w:sz w:val="24"/>
+          <w:szCs w:val="24"/>
+        </w:rPr>
+      </w:pPr>
+      <w:r>
+        <w:rPr>
+          <w:rFonts w:ascii="Times New Roman" w:hAnsi="Times New Roman" w:cs="Times New Roman"/>
+        </w:rPr>
+        <w:br w:type="page"/>
+      </w:r>
+    </w:p>
+    <w:p>
+      <w:pPr>
+        <w:pStyle w:val="Titulo2"/>
+      </w:pPr>
+      <w:bookmarkStart w:id="6" w:name="_Toc21582052"/>
+      <w:r>
+        <w:t>Roles, responsabilidades y cantidad</w:t>
       </w:r>
       <w:bookmarkEnd w:id="6"/>
     </w:p>
     <w:p>
       <w:pPr>
-        <w:spacing w:line="480" w:lineRule="auto"/>
-        <w:rPr>
-          <w:rFonts w:ascii="Times New Roman" w:eastAsia="Times New Roman" w:hAnsi="Times New Roman" w:cs="Times New Roman"/>
-          <w:b/>
-          <w:sz w:val="24"/>
-          <w:szCs w:val="24"/>
-        </w:rPr>
-      </w:pPr>
-      <w:r>
-        <w:rPr>
-          <w:rFonts w:ascii="Times New Roman" w:hAnsi="Times New Roman" w:cs="Times New Roman"/>
-        </w:rPr>
-        <w:br w:type="page"/>
-      </w:r>
-    </w:p>
-    <w:p>
-      <w:pPr>
-        <w:pStyle w:val="Titulo2"/>
-      </w:pPr>
-      <w:bookmarkStart w:id="7" w:name="_Toc21582052"/>
-      <w:r>
-        <w:t>Roles, responsabilidades y cantidad</w:t>
-      </w:r>
-      <w:bookmarkEnd w:id="7"/>
-    </w:p>
-    <w:p>
-      <w:pPr>
         <w:pStyle w:val="Descripcin"/>
         <w:keepNext/>
         <w:spacing w:line="480" w:lineRule="auto"/>
@@ -3291,7 +3289,7 @@
         <w:pStyle w:val="Descripcin"/>
         <w:keepNext/>
       </w:pPr>
-      <w:bookmarkStart w:id="8" w:name="_Toc21571996"/>
+      <w:bookmarkStart w:id="7" w:name="_Toc21571996"/>
       <w:r>
         <w:t xml:space="preserve">Tabla </w:t>
       </w:r>
@@ -3311,12 +3309,15 @@
         <w:t>1</w:t>
       </w:r>
       <w:r>
+        <w:rPr>
+          <w:noProof/>
+        </w:rPr>
         <w:fldChar w:fldCharType="end"/>
       </w:r>
       <w:r>
         <w:t>. Tabla de roles, responsabilidades y niveles de autoridad</w:t>
       </w:r>
-      <w:bookmarkEnd w:id="8"/>
+      <w:bookmarkEnd w:id="7"/>
     </w:p>
     <w:tbl>
       <w:tblPr>
@@ -4175,11 +4176,11 @@
       <w:pPr>
         <w:pStyle w:val="Titulo2"/>
       </w:pPr>
-      <w:bookmarkStart w:id="9" w:name="_Toc21582053"/>
+      <w:bookmarkStart w:id="8" w:name="_Toc21582053"/>
       <w:r>
         <w:t>Políticas, directrices y procedimientos</w:t>
       </w:r>
-      <w:bookmarkEnd w:id="9"/>
+      <w:bookmarkEnd w:id="8"/>
     </w:p>
     <w:p>
       <w:pPr>
@@ -4193,13 +4194,7 @@
         <w:rPr>
           <w:color w:val="000000"/>
         </w:rPr>
-        <w:t xml:space="preserve">A continuación se muestra una tabla que contiene las direcciones de los repositorios que contienen las políticas, directrices y </w:t>
-      </w:r>
-      <w:r>
-        <w:rPr>
-          <w:color w:val="000000"/>
-        </w:rPr>
-        <w:t>procedimientos.</w:t>
+        <w:t>A continuación se muestra una tabla que contiene las direcciones de los repositorios que contienen las políticas, directrices y procedimientos.</w:t>
       </w:r>
     </w:p>
     <w:p>
@@ -4216,7 +4211,7 @@
         <w:pStyle w:val="Descripcin"/>
         <w:keepNext/>
       </w:pPr>
-      <w:bookmarkStart w:id="10" w:name="_Toc21571997"/>
+      <w:bookmarkStart w:id="9" w:name="_Toc21571997"/>
       <w:r>
         <w:t xml:space="preserve">Tabla </w:t>
       </w:r>
@@ -4236,6 +4231,9 @@
         <w:t>2</w:t>
       </w:r>
       <w:r>
+        <w:rPr>
+          <w:noProof/>
+        </w:rPr>
         <w:fldChar w:fldCharType="end"/>
       </w:r>
       <w:r>
@@ -4247,7 +4245,7 @@
       <w:r>
         <w:t>y directrices de la empresa</w:t>
       </w:r>
-      <w:bookmarkEnd w:id="10"/>
+      <w:bookmarkEnd w:id="9"/>
     </w:p>
     <w:tbl>
       <w:tblPr>
@@ -4623,11 +4621,11 @@
       <w:pPr>
         <w:pStyle w:val="Titulo2"/>
       </w:pPr>
-      <w:bookmarkStart w:id="11" w:name="_Toc21582054"/>
+      <w:bookmarkStart w:id="10" w:name="_Toc21582054"/>
       <w:r>
         <w:t>Herramientas, entorno e infraestructura</w:t>
       </w:r>
-      <w:bookmarkEnd w:id="11"/>
+      <w:bookmarkEnd w:id="10"/>
     </w:p>
     <w:p>
       <w:pPr>
@@ -4665,7 +4663,7 @@
         <w:pStyle w:val="Descripcin"/>
         <w:keepNext/>
       </w:pPr>
-      <w:bookmarkStart w:id="12" w:name="_Toc21571998"/>
+      <w:bookmarkStart w:id="11" w:name="_Toc21571998"/>
       <w:r>
         <w:t xml:space="preserve">Tabla </w:t>
       </w:r>
@@ -4685,12 +4683,15 @@
         <w:t>3</w:t>
       </w:r>
       <w:r>
+        <w:rPr>
+          <w:noProof/>
+        </w:rPr>
         <w:fldChar w:fldCharType="end"/>
       </w:r>
       <w:r>
         <w:t>. Tabla de herramientas, costos y características</w:t>
       </w:r>
-      <w:bookmarkEnd w:id="12"/>
+      <w:bookmarkEnd w:id="11"/>
     </w:p>
     <w:tbl>
       <w:tblPr>
@@ -5237,11 +5238,11 @@
       <w:pPr>
         <w:pStyle w:val="Titulo2"/>
       </w:pPr>
-      <w:bookmarkStart w:id="13" w:name="_Toc21582055"/>
+      <w:bookmarkStart w:id="12" w:name="_Toc21582055"/>
       <w:r>
         <w:t>Calendario</w:t>
       </w:r>
-      <w:bookmarkEnd w:id="13"/>
+      <w:bookmarkEnd w:id="12"/>
     </w:p>
     <w:p>
       <w:pPr>
@@ -5269,7 +5270,7 @@
         <w:pStyle w:val="Descripcin"/>
         <w:keepNext/>
       </w:pPr>
-      <w:bookmarkStart w:id="14" w:name="_Toc21571999"/>
+      <w:bookmarkStart w:id="13" w:name="_Toc21571999"/>
       <w:r>
         <w:t xml:space="preserve">Tabla </w:t>
       </w:r>
@@ -5289,12 +5290,15 @@
         <w:t>4</w:t>
       </w:r>
       <w:r>
+        <w:rPr>
+          <w:noProof/>
+        </w:rPr>
         <w:fldChar w:fldCharType="end"/>
       </w:r>
       <w:r>
         <w:t>. Tabla de calendario de actividades</w:t>
       </w:r>
-      <w:bookmarkEnd w:id="14"/>
+      <w:bookmarkEnd w:id="13"/>
     </w:p>
     <w:tbl>
       <w:tblPr>
@@ -7188,7 +7192,7 @@
         <w:spacing w:line="480" w:lineRule="auto"/>
         <w:outlineLvl w:val="0"/>
       </w:pPr>
-      <w:bookmarkStart w:id="15" w:name="_Toc21582056"/>
+      <w:bookmarkStart w:id="14" w:name="_Toc21582056"/>
       <w:r>
         <w:t>Capítulo 2</w:t>
       </w:r>
@@ -7198,7 +7202,7 @@
       <w:r>
         <w:t>Identificación</w:t>
       </w:r>
-      <w:bookmarkEnd w:id="15"/>
+      <w:bookmarkEnd w:id="14"/>
     </w:p>
     <w:p>
       <w:pPr>
@@ -7210,7 +7214,7 @@
           <w:szCs w:val="24"/>
         </w:rPr>
       </w:pPr>
-      <w:bookmarkStart w:id="16" w:name="_Toc21582057"/>
+      <w:bookmarkStart w:id="15" w:name="_Toc21582057"/>
       <w:r>
         <w:rPr>
           <w:rFonts w:ascii="Times New Roman" w:eastAsia="Times New Roman" w:hAnsi="Times New Roman" w:cs="Times New Roman"/>
@@ -7238,7 +7242,7 @@
         </w:rPr>
         <w:t>, origen, proyecto)</w:t>
       </w:r>
-      <w:bookmarkEnd w:id="16"/>
+      <w:bookmarkEnd w:id="15"/>
     </w:p>
     <w:p/>
     <w:p>
@@ -7246,7 +7250,7 @@
         <w:pStyle w:val="Descripcin"/>
         <w:keepNext/>
       </w:pPr>
-      <w:bookmarkStart w:id="17" w:name="_Toc21572000"/>
+      <w:bookmarkStart w:id="16" w:name="_Toc21572000"/>
       <w:r>
         <w:t xml:space="preserve">Tabla </w:t>
       </w:r>
@@ -7266,12 +7270,15 @@
         <w:t>5</w:t>
       </w:r>
       <w:r>
+        <w:rPr>
+          <w:noProof/>
+        </w:rPr>
         <w:fldChar w:fldCharType="end"/>
       </w:r>
       <w:r>
         <w:t>. Tabla que describe los tipos de ítem, nombre, origen y proyecto al que pertenece</w:t>
       </w:r>
-      <w:bookmarkEnd w:id="17"/>
+      <w:bookmarkEnd w:id="16"/>
     </w:p>
     <w:tbl>
       <w:tblPr>
@@ -9244,14 +9251,14 @@
       <w:r>
         <w:br w:type="page"/>
       </w:r>
-      <w:bookmarkStart w:id="18" w:name="_Toc21582058"/>
+      <w:bookmarkStart w:id="17" w:name="_Toc21582058"/>
       <w:r>
         <w:t>Defini</w:t>
       </w:r>
       <w:r>
         <w:t>ción de la nomenclatura de Ítem</w:t>
       </w:r>
-      <w:bookmarkEnd w:id="18"/>
+      <w:bookmarkEnd w:id="17"/>
     </w:p>
     <w:p>
       <w:pPr>
@@ -9999,11 +10006,11 @@
       <w:pPr>
         <w:pStyle w:val="Titulo2"/>
       </w:pPr>
-      <w:bookmarkStart w:id="19" w:name="_Toc21582059"/>
+      <w:bookmarkStart w:id="18" w:name="_Toc21582059"/>
       <w:r>
         <w:t>Lista de Ítem con la nomenclatura (Cuadro de lista de ítem con su nomenclatura: Nomenclatura del ítem, extensión, nomenclatura proyecto)</w:t>
       </w:r>
-      <w:bookmarkEnd w:id="19"/>
+      <w:bookmarkEnd w:id="18"/>
       <w:r>
         <w:t xml:space="preserve"> </w:t>
       </w:r>
@@ -10020,19 +10027,7 @@
         <w:rPr>
           <w:color w:val="000000"/>
         </w:rPr>
-        <w:t xml:space="preserve">A continuación se muestra una tabla que contiene una lista de </w:t>
-      </w:r>
-      <w:r>
-        <w:rPr>
-          <w:color w:val="000000"/>
-        </w:rPr>
-        <w:t>ítem</w:t>
-      </w:r>
-      <w:r>
-        <w:rPr>
-          <w:color w:val="000000"/>
-        </w:rPr>
-        <w:t xml:space="preserve"> de configuración con la nomenclatura establecida en el punto anterior.</w:t>
+        <w:t>A continuación se muestra una tabla que contiene una lista de ítem de configuración con la nomenclatura establecida en el punto anterior.</w:t>
       </w:r>
     </w:p>
     <w:p>
@@ -10040,7 +10035,7 @@
         <w:pStyle w:val="Descripcin"/>
         <w:keepNext/>
       </w:pPr>
-      <w:bookmarkStart w:id="20" w:name="_Toc21572001"/>
+      <w:bookmarkStart w:id="19" w:name="_Toc21572001"/>
       <w:r>
         <w:t xml:space="preserve">Tabla </w:t>
       </w:r>
@@ -10060,12 +10055,15 @@
         <w:t>6</w:t>
       </w:r>
       <w:r>
+        <w:rPr>
+          <w:noProof/>
+        </w:rPr>
         <w:fldChar w:fldCharType="end"/>
       </w:r>
       <w:r>
         <w:t>. Tabla de lista de ítems con nomenclatura</w:t>
       </w:r>
-      <w:bookmarkEnd w:id="20"/>
+      <w:bookmarkEnd w:id="19"/>
     </w:p>
     <w:tbl>
       <w:tblPr>
@@ -11715,6 +11713,754 @@
         </w:tc>
       </w:tr>
     </w:tbl>
+    <w:p>
+      <w:pPr>
+        <w:spacing w:line="480" w:lineRule="auto"/>
+        <w:rPr>
+          <w:rFonts w:ascii="Times New Roman" w:eastAsia="Times New Roman" w:hAnsi="Times New Roman" w:cs="Times New Roman"/>
+          <w:b/>
+          <w:sz w:val="24"/>
+          <w:szCs w:val="24"/>
+        </w:rPr>
+      </w:pPr>
+    </w:p>
+    <w:p>
+      <w:pPr>
+        <w:pStyle w:val="Titulo1"/>
+        <w:spacing w:line="480" w:lineRule="auto"/>
+        <w:outlineLvl w:val="0"/>
+      </w:pPr>
+      <w:r>
+        <w:t>Capítulo 3</w:t>
+      </w:r>
+      <w:r>
+        <w:br/>
+      </w:r>
+      <w:r>
+        <w:t>Control</w:t>
+      </w:r>
+    </w:p>
+    <w:p>
+      <w:pPr>
+        <w:pStyle w:val="Ttulo2"/>
+        <w:rPr>
+          <w:rFonts w:ascii="Times New Roman" w:eastAsia="Times New Roman" w:hAnsi="Times New Roman" w:cs="Times New Roman"/>
+          <w:b/>
+          <w:sz w:val="24"/>
+          <w:szCs w:val="24"/>
+        </w:rPr>
+      </w:pPr>
+      <w:r>
+        <w:rPr>
+          <w:rFonts w:ascii="Times New Roman" w:eastAsia="Times New Roman" w:hAnsi="Times New Roman" w:cs="Times New Roman"/>
+          <w:b/>
+          <w:sz w:val="24"/>
+          <w:szCs w:val="24"/>
+        </w:rPr>
+        <w:t>Definición de Líneas Base de un proyecto de software (Nombre de línea base y los ítems)</w:t>
+      </w:r>
+    </w:p>
+    <w:tbl>
+      <w:tblPr>
+        <w:tblStyle w:val="Tablaconcuadrcula"/>
+        <w:tblW w:w="0" w:type="auto"/>
+        <w:tblLook w:val="04A0" w:firstRow="1" w:lastRow="0" w:firstColumn="1" w:lastColumn="0" w:noHBand="0" w:noVBand="1"/>
+      </w:tblPr>
+      <w:tblGrid>
+        <w:gridCol w:w="3006"/>
+        <w:gridCol w:w="3006"/>
+        <w:gridCol w:w="3007"/>
+      </w:tblGrid>
+      <w:tr>
+        <w:tc>
+          <w:tcPr>
+            <w:tcW w:w="3006" w:type="dxa"/>
+          </w:tcPr>
+          <w:p>
+            <w:pPr>
+              <w:spacing w:line="480" w:lineRule="auto"/>
+              <w:rPr>
+                <w:rFonts w:ascii="Times New Roman" w:eastAsia="Times New Roman" w:hAnsi="Times New Roman" w:cs="Times New Roman"/>
+                <w:b/>
+                <w:sz w:val="24"/>
+                <w:szCs w:val="24"/>
+              </w:rPr>
+            </w:pPr>
+            <w:r>
+              <w:rPr>
+                <w:rFonts w:ascii="Times New Roman" w:eastAsia="Times New Roman" w:hAnsi="Times New Roman" w:cs="Times New Roman"/>
+                <w:b/>
+                <w:sz w:val="24"/>
+                <w:szCs w:val="24"/>
+              </w:rPr>
+              <w:t>Línea</w:t>
+            </w:r>
+            <w:r>
+              <w:rPr>
+                <w:rFonts w:ascii="Times New Roman" w:eastAsia="Times New Roman" w:hAnsi="Times New Roman" w:cs="Times New Roman"/>
+                <w:b/>
+                <w:sz w:val="24"/>
+                <w:szCs w:val="24"/>
+              </w:rPr>
+              <w:t xml:space="preserve"> Base</w:t>
+            </w:r>
+          </w:p>
+        </w:tc>
+        <w:tc>
+          <w:tcPr>
+            <w:tcW w:w="3006" w:type="dxa"/>
+          </w:tcPr>
+          <w:p>
+            <w:pPr>
+              <w:spacing w:line="480" w:lineRule="auto"/>
+              <w:rPr>
+                <w:rFonts w:ascii="Times New Roman" w:eastAsia="Times New Roman" w:hAnsi="Times New Roman" w:cs="Times New Roman"/>
+                <w:b/>
+                <w:sz w:val="24"/>
+                <w:szCs w:val="24"/>
+              </w:rPr>
+            </w:pPr>
+            <w:r>
+              <w:rPr>
+                <w:rFonts w:ascii="Times New Roman" w:eastAsia="Times New Roman" w:hAnsi="Times New Roman" w:cs="Times New Roman"/>
+                <w:b/>
+                <w:sz w:val="24"/>
+                <w:szCs w:val="24"/>
+              </w:rPr>
+              <w:t>Evento/Hito</w:t>
+            </w:r>
+          </w:p>
+        </w:tc>
+        <w:tc>
+          <w:tcPr>
+            <w:tcW w:w="3007" w:type="dxa"/>
+          </w:tcPr>
+          <w:p>
+            <w:pPr>
+              <w:spacing w:line="480" w:lineRule="auto"/>
+              <w:rPr>
+                <w:rFonts w:ascii="Times New Roman" w:eastAsia="Times New Roman" w:hAnsi="Times New Roman" w:cs="Times New Roman"/>
+                <w:b/>
+                <w:sz w:val="24"/>
+                <w:szCs w:val="24"/>
+              </w:rPr>
+            </w:pPr>
+            <w:r>
+              <w:rPr>
+                <w:rFonts w:ascii="Times New Roman" w:eastAsia="Times New Roman" w:hAnsi="Times New Roman" w:cs="Times New Roman"/>
+                <w:b/>
+                <w:sz w:val="24"/>
+                <w:szCs w:val="24"/>
+              </w:rPr>
+              <w:t>Ítems</w:t>
+            </w:r>
+            <w:r>
+              <w:rPr>
+                <w:rFonts w:ascii="Times New Roman" w:eastAsia="Times New Roman" w:hAnsi="Times New Roman" w:cs="Times New Roman"/>
+                <w:b/>
+                <w:sz w:val="24"/>
+                <w:szCs w:val="24"/>
+              </w:rPr>
+              <w:t xml:space="preserve"> de </w:t>
+            </w:r>
+            <w:r>
+              <w:rPr>
+                <w:rFonts w:ascii="Times New Roman" w:eastAsia="Times New Roman" w:hAnsi="Times New Roman" w:cs="Times New Roman"/>
+                <w:b/>
+                <w:sz w:val="24"/>
+                <w:szCs w:val="24"/>
+              </w:rPr>
+              <w:t>configuración</w:t>
+            </w:r>
+          </w:p>
+        </w:tc>
+      </w:tr>
+      <w:tr>
+        <w:tc>
+          <w:tcPr>
+            <w:tcW w:w="3006" w:type="dxa"/>
+          </w:tcPr>
+          <w:p>
+            <w:pPr>
+              <w:spacing w:line="480" w:lineRule="auto"/>
+              <w:rPr>
+                <w:rFonts w:ascii="Times New Roman" w:eastAsia="Times New Roman" w:hAnsi="Times New Roman" w:cs="Times New Roman"/>
+                <w:sz w:val="24"/>
+                <w:szCs w:val="24"/>
+              </w:rPr>
+            </w:pPr>
+            <w:r>
+              <w:rPr>
+                <w:rFonts w:ascii="Times New Roman" w:eastAsia="Times New Roman" w:hAnsi="Times New Roman" w:cs="Times New Roman"/>
+                <w:sz w:val="24"/>
+                <w:szCs w:val="24"/>
+              </w:rPr>
+              <w:t>Línea base de concepción</w:t>
+            </w:r>
+          </w:p>
+        </w:tc>
+        <w:tc>
+          <w:tcPr>
+            <w:tcW w:w="3006" w:type="dxa"/>
+          </w:tcPr>
+          <w:p>
+            <w:pPr>
+              <w:spacing w:line="480" w:lineRule="auto"/>
+              <w:rPr>
+                <w:rFonts w:ascii="Times New Roman" w:eastAsia="Times New Roman" w:hAnsi="Times New Roman" w:cs="Times New Roman"/>
+                <w:sz w:val="24"/>
+                <w:szCs w:val="24"/>
+              </w:rPr>
+            </w:pPr>
+            <w:r>
+              <w:rPr>
+                <w:rFonts w:ascii="Times New Roman" w:eastAsia="Times New Roman" w:hAnsi="Times New Roman" w:cs="Times New Roman"/>
+                <w:sz w:val="24"/>
+                <w:szCs w:val="24"/>
+              </w:rPr>
+              <w:t>Fin de la fase de inicio.</w:t>
+            </w:r>
+          </w:p>
+          <w:p>
+            <w:pPr>
+              <w:spacing w:line="480" w:lineRule="auto"/>
+              <w:rPr>
+                <w:rFonts w:ascii="Times New Roman" w:eastAsia="Times New Roman" w:hAnsi="Times New Roman" w:cs="Times New Roman"/>
+                <w:sz w:val="24"/>
+                <w:szCs w:val="24"/>
+              </w:rPr>
+            </w:pPr>
+            <w:r>
+              <w:rPr>
+                <w:rFonts w:ascii="Times New Roman" w:eastAsia="Times New Roman" w:hAnsi="Times New Roman" w:cs="Times New Roman"/>
+                <w:sz w:val="24"/>
+                <w:szCs w:val="24"/>
+              </w:rPr>
+              <w:t>Al finalizar la fase de revisión y retrospectiva</w:t>
+            </w:r>
+          </w:p>
+        </w:tc>
+        <w:tc>
+          <w:tcPr>
+            <w:tcW w:w="3007" w:type="dxa"/>
+          </w:tcPr>
+          <w:p>
+            <w:pPr>
+              <w:spacing w:line="480" w:lineRule="auto"/>
+              <w:rPr>
+                <w:rFonts w:ascii="Times New Roman" w:eastAsia="Times New Roman" w:hAnsi="Times New Roman" w:cs="Times New Roman"/>
+                <w:sz w:val="24"/>
+                <w:szCs w:val="24"/>
+              </w:rPr>
+            </w:pPr>
+            <w:r>
+              <w:rPr>
+                <w:rFonts w:ascii="Times New Roman" w:eastAsia="Times New Roman" w:hAnsi="Times New Roman" w:cs="Times New Roman"/>
+                <w:sz w:val="24"/>
+                <w:szCs w:val="24"/>
+              </w:rPr>
+              <w:t>Documento de negocio</w:t>
+            </w:r>
+          </w:p>
+          <w:p>
+            <w:pPr>
+              <w:spacing w:line="480" w:lineRule="auto"/>
+              <w:rPr>
+                <w:rFonts w:ascii="Times New Roman" w:eastAsia="Times New Roman" w:hAnsi="Times New Roman" w:cs="Times New Roman"/>
+                <w:sz w:val="24"/>
+                <w:szCs w:val="24"/>
+              </w:rPr>
+            </w:pPr>
+            <w:r>
+              <w:rPr>
+                <w:rFonts w:ascii="Times New Roman" w:eastAsia="Times New Roman" w:hAnsi="Times New Roman" w:cs="Times New Roman"/>
+                <w:sz w:val="24"/>
+                <w:szCs w:val="24"/>
+              </w:rPr>
+              <w:t>Acta de constitución</w:t>
+            </w:r>
+          </w:p>
+          <w:p>
+            <w:pPr>
+              <w:spacing w:line="480" w:lineRule="auto"/>
+              <w:rPr>
+                <w:rFonts w:ascii="Times New Roman" w:eastAsia="Times New Roman" w:hAnsi="Times New Roman" w:cs="Times New Roman"/>
+                <w:sz w:val="24"/>
+                <w:szCs w:val="24"/>
+              </w:rPr>
+            </w:pPr>
+            <w:r>
+              <w:rPr>
+                <w:rFonts w:ascii="Times New Roman" w:eastAsia="Times New Roman" w:hAnsi="Times New Roman" w:cs="Times New Roman"/>
+                <w:sz w:val="24"/>
+                <w:szCs w:val="24"/>
+              </w:rPr>
+              <w:t>Plan de proyecto</w:t>
+            </w:r>
+          </w:p>
+          <w:p>
+            <w:pPr>
+              <w:spacing w:line="480" w:lineRule="auto"/>
+              <w:rPr>
+                <w:rFonts w:ascii="Times New Roman" w:eastAsia="Times New Roman" w:hAnsi="Times New Roman" w:cs="Times New Roman"/>
+                <w:sz w:val="24"/>
+                <w:szCs w:val="24"/>
+              </w:rPr>
+            </w:pPr>
+            <w:r>
+              <w:rPr>
+                <w:rFonts w:ascii="Times New Roman" w:eastAsia="Times New Roman" w:hAnsi="Times New Roman" w:cs="Times New Roman"/>
+                <w:sz w:val="24"/>
+                <w:szCs w:val="24"/>
+              </w:rPr>
+              <w:t>Cronograma preliminar</w:t>
+            </w:r>
+          </w:p>
+        </w:tc>
+      </w:tr>
+      <w:tr>
+        <w:tc>
+          <w:tcPr>
+            <w:tcW w:w="3006" w:type="dxa"/>
+          </w:tcPr>
+          <w:p>
+            <w:pPr>
+              <w:spacing w:line="480" w:lineRule="auto"/>
+              <w:rPr>
+                <w:rFonts w:ascii="Times New Roman" w:eastAsia="Times New Roman" w:hAnsi="Times New Roman" w:cs="Times New Roman"/>
+                <w:sz w:val="24"/>
+                <w:szCs w:val="24"/>
+              </w:rPr>
+            </w:pPr>
+            <w:r>
+              <w:rPr>
+                <w:rFonts w:ascii="Times New Roman" w:eastAsia="Times New Roman" w:hAnsi="Times New Roman" w:cs="Times New Roman"/>
+                <w:sz w:val="24"/>
+                <w:szCs w:val="24"/>
+              </w:rPr>
+              <w:t>Línea base de planificación</w:t>
+            </w:r>
+          </w:p>
+        </w:tc>
+        <w:tc>
+          <w:tcPr>
+            <w:tcW w:w="3006" w:type="dxa"/>
+          </w:tcPr>
+          <w:p>
+            <w:pPr>
+              <w:spacing w:line="480" w:lineRule="auto"/>
+              <w:rPr>
+                <w:rFonts w:ascii="Times New Roman" w:eastAsia="Times New Roman" w:hAnsi="Times New Roman" w:cs="Times New Roman"/>
+                <w:sz w:val="24"/>
+                <w:szCs w:val="24"/>
+              </w:rPr>
+            </w:pPr>
+            <w:r>
+              <w:rPr>
+                <w:rFonts w:ascii="Times New Roman" w:eastAsia="Times New Roman" w:hAnsi="Times New Roman" w:cs="Times New Roman"/>
+                <w:sz w:val="24"/>
+                <w:szCs w:val="24"/>
+              </w:rPr>
+              <w:t>Fin de la fase de planificación y estimación.</w:t>
+            </w:r>
+          </w:p>
+          <w:p>
+            <w:pPr>
+              <w:spacing w:line="480" w:lineRule="auto"/>
+              <w:rPr>
+                <w:rFonts w:ascii="Times New Roman" w:eastAsia="Times New Roman" w:hAnsi="Times New Roman" w:cs="Times New Roman"/>
+                <w:sz w:val="24"/>
+                <w:szCs w:val="24"/>
+              </w:rPr>
+            </w:pPr>
+            <w:r>
+              <w:rPr>
+                <w:rFonts w:ascii="Times New Roman" w:eastAsia="Times New Roman" w:hAnsi="Times New Roman" w:cs="Times New Roman"/>
+                <w:sz w:val="24"/>
+                <w:szCs w:val="24"/>
+              </w:rPr>
+              <w:t>Al finalizar la fase de revisión y retrospectiva.</w:t>
+            </w:r>
+          </w:p>
+        </w:tc>
+        <w:tc>
+          <w:tcPr>
+            <w:tcW w:w="3007" w:type="dxa"/>
+          </w:tcPr>
+          <w:p>
+            <w:pPr>
+              <w:spacing w:line="480" w:lineRule="auto"/>
+              <w:rPr>
+                <w:rFonts w:ascii="Times New Roman" w:eastAsia="Times New Roman" w:hAnsi="Times New Roman" w:cs="Times New Roman"/>
+                <w:sz w:val="24"/>
+                <w:szCs w:val="24"/>
+              </w:rPr>
+            </w:pPr>
+            <w:r>
+              <w:rPr>
+                <w:rFonts w:ascii="Times New Roman" w:eastAsia="Times New Roman" w:hAnsi="Times New Roman" w:cs="Times New Roman"/>
+                <w:sz w:val="24"/>
+                <w:szCs w:val="24"/>
+              </w:rPr>
+              <w:t>Cronograma del proyecto</w:t>
+            </w:r>
+          </w:p>
+          <w:p>
+            <w:pPr>
+              <w:spacing w:line="480" w:lineRule="auto"/>
+              <w:rPr>
+                <w:rFonts w:ascii="Times New Roman" w:eastAsia="Times New Roman" w:hAnsi="Times New Roman" w:cs="Times New Roman"/>
+                <w:sz w:val="24"/>
+                <w:szCs w:val="24"/>
+              </w:rPr>
+            </w:pPr>
+            <w:r>
+              <w:rPr>
+                <w:rFonts w:ascii="Times New Roman" w:eastAsia="Times New Roman" w:hAnsi="Times New Roman" w:cs="Times New Roman"/>
+                <w:sz w:val="24"/>
+                <w:szCs w:val="24"/>
+              </w:rPr>
+              <w:t>Historias de usuario</w:t>
+            </w:r>
+          </w:p>
+          <w:p>
+            <w:pPr>
+              <w:spacing w:line="480" w:lineRule="auto"/>
+              <w:rPr>
+                <w:rFonts w:ascii="Times New Roman" w:eastAsia="Times New Roman" w:hAnsi="Times New Roman" w:cs="Times New Roman"/>
+                <w:sz w:val="24"/>
+                <w:szCs w:val="24"/>
+              </w:rPr>
+            </w:pPr>
+            <w:r>
+              <w:rPr>
+                <w:rFonts w:ascii="Times New Roman" w:eastAsia="Times New Roman" w:hAnsi="Times New Roman" w:cs="Times New Roman"/>
+                <w:sz w:val="24"/>
+                <w:szCs w:val="24"/>
+              </w:rPr>
+              <w:t>Mapa Visual de Historias</w:t>
+            </w:r>
+          </w:p>
+          <w:p>
+            <w:pPr>
+              <w:spacing w:line="480" w:lineRule="auto"/>
+              <w:rPr>
+                <w:rFonts w:ascii="Times New Roman" w:eastAsia="Times New Roman" w:hAnsi="Times New Roman" w:cs="Times New Roman"/>
+                <w:sz w:val="24"/>
+                <w:szCs w:val="24"/>
+              </w:rPr>
+            </w:pPr>
+            <w:r>
+              <w:rPr>
+                <w:rFonts w:ascii="Times New Roman" w:eastAsia="Times New Roman" w:hAnsi="Times New Roman" w:cs="Times New Roman"/>
+                <w:sz w:val="24"/>
+                <w:szCs w:val="24"/>
+              </w:rPr>
+              <w:t>Prototipos de interfaz de usuario</w:t>
+            </w:r>
+          </w:p>
+        </w:tc>
+      </w:tr>
+      <w:tr>
+        <w:tc>
+          <w:tcPr>
+            <w:tcW w:w="3006" w:type="dxa"/>
+          </w:tcPr>
+          <w:p>
+            <w:pPr>
+              <w:spacing w:line="480" w:lineRule="auto"/>
+              <w:rPr>
+                <w:rFonts w:ascii="Times New Roman" w:eastAsia="Times New Roman" w:hAnsi="Times New Roman" w:cs="Times New Roman"/>
+                <w:sz w:val="24"/>
+                <w:szCs w:val="24"/>
+              </w:rPr>
+            </w:pPr>
+            <w:r>
+              <w:rPr>
+                <w:rFonts w:ascii="Times New Roman" w:eastAsia="Times New Roman" w:hAnsi="Times New Roman" w:cs="Times New Roman"/>
+                <w:sz w:val="24"/>
+                <w:szCs w:val="24"/>
+              </w:rPr>
+              <w:t>Línea base de implementación</w:t>
+            </w:r>
+          </w:p>
+        </w:tc>
+        <w:tc>
+          <w:tcPr>
+            <w:tcW w:w="3006" w:type="dxa"/>
+          </w:tcPr>
+          <w:p>
+            <w:pPr>
+              <w:spacing w:line="480" w:lineRule="auto"/>
+              <w:rPr>
+                <w:rFonts w:ascii="Times New Roman" w:eastAsia="Times New Roman" w:hAnsi="Times New Roman" w:cs="Times New Roman"/>
+                <w:sz w:val="24"/>
+                <w:szCs w:val="24"/>
+              </w:rPr>
+            </w:pPr>
+            <w:r>
+              <w:rPr>
+                <w:rFonts w:ascii="Times New Roman" w:eastAsia="Times New Roman" w:hAnsi="Times New Roman" w:cs="Times New Roman"/>
+                <w:sz w:val="24"/>
+                <w:szCs w:val="24"/>
+              </w:rPr>
+              <w:t>Al finalizar cada sprint</w:t>
+            </w:r>
+          </w:p>
+        </w:tc>
+        <w:tc>
+          <w:tcPr>
+            <w:tcW w:w="3007" w:type="dxa"/>
+          </w:tcPr>
+          <w:p>
+            <w:pPr>
+              <w:spacing w:line="480" w:lineRule="auto"/>
+              <w:rPr>
+                <w:rFonts w:ascii="Times New Roman" w:eastAsia="Times New Roman" w:hAnsi="Times New Roman" w:cs="Times New Roman"/>
+                <w:sz w:val="24"/>
+                <w:szCs w:val="24"/>
+              </w:rPr>
+            </w:pPr>
+            <w:r>
+              <w:rPr>
+                <w:rFonts w:ascii="Times New Roman" w:eastAsia="Times New Roman" w:hAnsi="Times New Roman" w:cs="Times New Roman"/>
+                <w:sz w:val="24"/>
+                <w:szCs w:val="24"/>
+              </w:rPr>
+              <w:t>Código fuente</w:t>
+            </w:r>
+          </w:p>
+        </w:tc>
+      </w:tr>
+      <w:tr>
+        <w:tc>
+          <w:tcPr>
+            <w:tcW w:w="3006" w:type="dxa"/>
+          </w:tcPr>
+          <w:p>
+            <w:pPr>
+              <w:spacing w:line="480" w:lineRule="auto"/>
+              <w:rPr>
+                <w:rFonts w:ascii="Times New Roman" w:eastAsia="Times New Roman" w:hAnsi="Times New Roman" w:cs="Times New Roman"/>
+                <w:sz w:val="24"/>
+                <w:szCs w:val="24"/>
+              </w:rPr>
+            </w:pPr>
+            <w:r>
+              <w:rPr>
+                <w:rFonts w:ascii="Times New Roman" w:eastAsia="Times New Roman" w:hAnsi="Times New Roman" w:cs="Times New Roman"/>
+                <w:sz w:val="24"/>
+                <w:szCs w:val="24"/>
+              </w:rPr>
+              <w:t>Línea base de revisión</w:t>
+            </w:r>
+          </w:p>
+        </w:tc>
+        <w:tc>
+          <w:tcPr>
+            <w:tcW w:w="3006" w:type="dxa"/>
+          </w:tcPr>
+          <w:p>
+            <w:pPr>
+              <w:spacing w:line="480" w:lineRule="auto"/>
+              <w:rPr>
+                <w:rFonts w:ascii="Times New Roman" w:eastAsia="Times New Roman" w:hAnsi="Times New Roman" w:cs="Times New Roman"/>
+                <w:sz w:val="24"/>
+                <w:szCs w:val="24"/>
+              </w:rPr>
+            </w:pPr>
+            <w:r>
+              <w:rPr>
+                <w:rFonts w:ascii="Times New Roman" w:eastAsia="Times New Roman" w:hAnsi="Times New Roman" w:cs="Times New Roman"/>
+                <w:sz w:val="24"/>
+                <w:szCs w:val="24"/>
+              </w:rPr>
+              <w:t>Al finalizar la fase de revisión y retrospectiva.</w:t>
+            </w:r>
+          </w:p>
+        </w:tc>
+        <w:tc>
+          <w:tcPr>
+            <w:tcW w:w="3007" w:type="dxa"/>
+          </w:tcPr>
+          <w:p>
+            <w:pPr>
+              <w:spacing w:line="480" w:lineRule="auto"/>
+              <w:rPr>
+                <w:rFonts w:ascii="Times New Roman" w:eastAsia="Times New Roman" w:hAnsi="Times New Roman" w:cs="Times New Roman"/>
+                <w:sz w:val="24"/>
+                <w:szCs w:val="24"/>
+              </w:rPr>
+            </w:pPr>
+            <w:r>
+              <w:rPr>
+                <w:rFonts w:ascii="Times New Roman" w:eastAsia="Times New Roman" w:hAnsi="Times New Roman" w:cs="Times New Roman"/>
+                <w:sz w:val="24"/>
+                <w:szCs w:val="24"/>
+              </w:rPr>
+              <w:t>Acta de revisión del sprint</w:t>
+            </w:r>
+          </w:p>
+          <w:p>
+            <w:pPr>
+              <w:spacing w:line="480" w:lineRule="auto"/>
+              <w:rPr>
+                <w:rFonts w:ascii="Times New Roman" w:eastAsia="Times New Roman" w:hAnsi="Times New Roman" w:cs="Times New Roman"/>
+                <w:sz w:val="24"/>
+                <w:szCs w:val="24"/>
+              </w:rPr>
+            </w:pPr>
+            <w:r>
+              <w:rPr>
+                <w:rFonts w:ascii="Times New Roman" w:eastAsia="Times New Roman" w:hAnsi="Times New Roman" w:cs="Times New Roman"/>
+                <w:sz w:val="24"/>
+                <w:szCs w:val="24"/>
+              </w:rPr>
+              <w:t>Acta de retrospectiva del sprint</w:t>
+            </w:r>
+          </w:p>
+        </w:tc>
+      </w:tr>
+      <w:tr>
+        <w:tc>
+          <w:tcPr>
+            <w:tcW w:w="3006" w:type="dxa"/>
+          </w:tcPr>
+          <w:p>
+            <w:pPr>
+              <w:spacing w:line="480" w:lineRule="auto"/>
+              <w:rPr>
+                <w:rFonts w:ascii="Times New Roman" w:eastAsia="Times New Roman" w:hAnsi="Times New Roman" w:cs="Times New Roman"/>
+                <w:sz w:val="24"/>
+                <w:szCs w:val="24"/>
+              </w:rPr>
+            </w:pPr>
+            <w:r>
+              <w:rPr>
+                <w:rFonts w:ascii="Times New Roman" w:eastAsia="Times New Roman" w:hAnsi="Times New Roman" w:cs="Times New Roman"/>
+                <w:sz w:val="24"/>
+                <w:szCs w:val="24"/>
+              </w:rPr>
+              <w:t>Línea base de lanzamiento</w:t>
+            </w:r>
+          </w:p>
+        </w:tc>
+        <w:tc>
+          <w:tcPr>
+            <w:tcW w:w="3006" w:type="dxa"/>
+          </w:tcPr>
+          <w:p>
+            <w:pPr>
+              <w:spacing w:line="480" w:lineRule="auto"/>
+              <w:rPr>
+                <w:rFonts w:ascii="Times New Roman" w:eastAsia="Times New Roman" w:hAnsi="Times New Roman" w:cs="Times New Roman"/>
+                <w:sz w:val="24"/>
+                <w:szCs w:val="24"/>
+              </w:rPr>
+            </w:pPr>
+            <w:r>
+              <w:rPr>
+                <w:rFonts w:ascii="Times New Roman" w:eastAsia="Times New Roman" w:hAnsi="Times New Roman" w:cs="Times New Roman"/>
+                <w:sz w:val="24"/>
+                <w:szCs w:val="24"/>
+              </w:rPr>
+              <w:t>Al finalizar la fase de lanzamiento</w:t>
+            </w:r>
+          </w:p>
+        </w:tc>
+        <w:tc>
+          <w:tcPr>
+            <w:tcW w:w="3007" w:type="dxa"/>
+          </w:tcPr>
+          <w:p>
+            <w:pPr>
+              <w:spacing w:line="480" w:lineRule="auto"/>
+              <w:rPr>
+                <w:rFonts w:ascii="Times New Roman" w:eastAsia="Times New Roman" w:hAnsi="Times New Roman" w:cs="Times New Roman"/>
+                <w:sz w:val="24"/>
+                <w:szCs w:val="24"/>
+              </w:rPr>
+            </w:pPr>
+            <w:r>
+              <w:rPr>
+                <w:rFonts w:ascii="Times New Roman" w:eastAsia="Times New Roman" w:hAnsi="Times New Roman" w:cs="Times New Roman"/>
+                <w:sz w:val="24"/>
+                <w:szCs w:val="24"/>
+              </w:rPr>
+              <w:t>Acta de retrospectiva del proyecto</w:t>
+            </w:r>
+          </w:p>
+        </w:tc>
+      </w:tr>
+    </w:tbl>
+    <w:p>
+      <w:pPr>
+        <w:spacing w:line="480" w:lineRule="auto"/>
+        <w:rPr>
+          <w:rFonts w:ascii="Times New Roman" w:eastAsia="Times New Roman" w:hAnsi="Times New Roman" w:cs="Times New Roman"/>
+          <w:b/>
+          <w:sz w:val="24"/>
+          <w:szCs w:val="24"/>
+        </w:rPr>
+      </w:pPr>
+    </w:p>
+    <w:p>
+      <w:pPr>
+        <w:pStyle w:val="Ttulo2"/>
+        <w:rPr>
+          <w:rFonts w:ascii="Times New Roman" w:eastAsia="Times New Roman" w:hAnsi="Times New Roman" w:cs="Times New Roman"/>
+          <w:b/>
+          <w:sz w:val="24"/>
+          <w:szCs w:val="24"/>
+        </w:rPr>
+      </w:pPr>
+      <w:r>
+        <w:rPr>
+          <w:rFonts w:ascii="Times New Roman" w:eastAsia="Times New Roman" w:hAnsi="Times New Roman" w:cs="Times New Roman"/>
+          <w:b/>
+          <w:sz w:val="24"/>
+          <w:szCs w:val="24"/>
+        </w:rPr>
+        <w:t xml:space="preserve">Definición de la estructura de las librerías (Explicar la estructura general de su librería, luego el contenido de cada librería, responsables, roles, accesos, etc.) </w:t>
+      </w:r>
+    </w:p>
+    <w:p/>
+    <w:p/>
+    <w:p>
+      <w:pPr>
+        <w:spacing w:line="480" w:lineRule="auto"/>
+        <w:rPr>
+          <w:rFonts w:ascii="Times New Roman" w:eastAsia="Times New Roman" w:hAnsi="Times New Roman" w:cs="Times New Roman"/>
+          <w:b/>
+          <w:sz w:val="24"/>
+          <w:szCs w:val="24"/>
+        </w:rPr>
+      </w:pPr>
+      <w:bookmarkStart w:id="20" w:name="_GoBack"/>
+      <w:bookmarkEnd w:id="20"/>
+    </w:p>
+    <w:p>
+      <w:pPr>
+        <w:spacing w:line="480" w:lineRule="auto"/>
+        <w:rPr>
+          <w:rFonts w:ascii="Times New Roman" w:eastAsia="Times New Roman" w:hAnsi="Times New Roman" w:cs="Times New Roman"/>
+          <w:b/>
+          <w:sz w:val="24"/>
+          <w:szCs w:val="24"/>
+        </w:rPr>
+      </w:pPr>
+    </w:p>
+    <w:p>
+      <w:pPr>
+        <w:spacing w:line="480" w:lineRule="auto"/>
+        <w:rPr>
+          <w:rFonts w:ascii="Times New Roman" w:eastAsia="Times New Roman" w:hAnsi="Times New Roman" w:cs="Times New Roman"/>
+          <w:b/>
+          <w:sz w:val="24"/>
+          <w:szCs w:val="24"/>
+        </w:rPr>
+      </w:pPr>
+    </w:p>
     <w:p>
       <w:pPr>
         <w:spacing w:line="480" w:lineRule="auto"/>
@@ -14021,6 +14767,32 @@
     <w:unhideWhenUsed/>
     <w:rsid w:val="00A55CA3"/>
   </w:style>
+  <w:style w:type="table" w:styleId="Tablaconcuadrcula">
+    <w:name w:val="Table Grid"/>
+    <w:basedOn w:val="Tablanormal"/>
+    <w:uiPriority w:val="39"/>
+    <w:rsid w:val="00D0383B"/>
+    <w:pPr>
+      <w:spacing w:line="240" w:lineRule="auto"/>
+    </w:pPr>
+    <w:tblPr>
+      <w:tblInd w:w="0" w:type="dxa"/>
+      <w:tblBorders>
+        <w:top w:val="single" w:sz="4" w:space="0" w:color="auto"/>
+        <w:left w:val="single" w:sz="4" w:space="0" w:color="auto"/>
+        <w:bottom w:val="single" w:sz="4" w:space="0" w:color="auto"/>
+        <w:right w:val="single" w:sz="4" w:space="0" w:color="auto"/>
+        <w:insideH w:val="single" w:sz="4" w:space="0" w:color="auto"/>
+        <w:insideV w:val="single" w:sz="4" w:space="0" w:color="auto"/>
+      </w:tblBorders>
+      <w:tblCellMar>
+        <w:top w:w="0" w:type="dxa"/>
+        <w:left w:w="108" w:type="dxa"/>
+        <w:bottom w:w="0" w:type="dxa"/>
+        <w:right w:w="108" w:type="dxa"/>
+      </w:tblCellMar>
+    </w:tblPr>
+  </w:style>
 </w:styles>
 </file>
 
@@ -14349,7 +15121,7 @@
 </file>
 
 <file path=customXml/itemProps1.xml><?xml version="1.0" encoding="utf-8"?>
-<ds:datastoreItem xmlns:ds="http://schemas.openxmlformats.org/officeDocument/2006/customXml" ds:itemID="{28B545D3-4487-48AB-A604-F74DAB75434F}">
+<ds:datastoreItem xmlns:ds="http://schemas.openxmlformats.org/officeDocument/2006/customXml" ds:itemID="{02E01ABF-32B2-4625-8289-F067C6063691}">
   <ds:schemaRefs>
     <ds:schemaRef ds:uri="http://schemas.openxmlformats.org/officeDocument/2006/bibliography"/>
   </ds:schemaRefs>

</xml_diff>